<commit_message>
remplacement fichiers distant par fichiers locaux
</commit_message>
<xml_diff>
--- a/ressources/Dossier_professionnel_version_traitement_de_texte.docx
+++ b/ressources/Dossier_professionnel_version_traitement_de_texte.docx
@@ -2495,6 +2495,9 @@
         </w:tc>
       </w:tr>
       <w:tr>
+        <w:trPr>
+          <w:trHeight w:val="170"/>
+        </w:trPr>
         <w:tc>
           <w:tcPr>
             <w:tcW w:w="284" w:type="dxa"/>
@@ -2502,10 +2505,16 @@
           </w:tcPr>
           <w:p>
             <w:pPr>
+              <w:tabs>
+                <w:tab w:val="left" w:pos="34"/>
+                <w:tab w:val="right" w:leader="dot" w:pos="9072"/>
+              </w:tabs>
               <w:rPr>
                 <w:rFonts w:cstheme="minorHAnsi"/>
                 <w:noProof/>
-                <w:color w:val="404040" w:themeColor="text1" w:themeTint="BF"/>
+                <w:color w:val="D60093"/>
+                <w:sz w:val="12"/>
+                <w:szCs w:val="12"/>
                 <w:lang w:eastAsia="fr-FR"/>
               </w:rPr>
             </w:pPr>
@@ -2514,6 +2523,203 @@
         <w:tc>
           <w:tcPr>
             <w:tcW w:w="8505" w:type="dxa"/>
+          </w:tcPr>
+          <w:p>
+            <w:pPr>
+              <w:tabs>
+                <w:tab w:val="left" w:pos="34"/>
+                <w:tab w:val="left" w:pos="3522"/>
+                <w:tab w:val="right" w:leader="dot" w:pos="9072"/>
+              </w:tabs>
+              <w:rPr>
+                <w:rFonts w:cstheme="minorHAnsi"/>
+                <w:color w:val="404040" w:themeColor="text1" w:themeTint="BF"/>
+                <w:sz w:val="12"/>
+                <w:szCs w:val="12"/>
+              </w:rPr>
+            </w:pPr>
+          </w:p>
+        </w:tc>
+        <w:tc>
+          <w:tcPr>
+            <w:tcW w:w="426" w:type="dxa"/>
+            <w:vAlign w:val="center"/>
+          </w:tcPr>
+          <w:p>
+            <w:pPr>
+              <w:jc w:val="right"/>
+              <w:rPr>
+                <w:rFonts w:cstheme="minorHAnsi"/>
+                <w:color w:val="404040" w:themeColor="text1" w:themeTint="BF"/>
+                <w:sz w:val="12"/>
+                <w:szCs w:val="12"/>
+              </w:rPr>
+            </w:pPr>
+          </w:p>
+        </w:tc>
+        <w:tc>
+          <w:tcPr>
+            <w:tcW w:w="566" w:type="dxa"/>
+            <w:tcBorders>
+              <w:top w:val="single" w:sz="8" w:space="0" w:color="BFBFBF" w:themeColor="background1" w:themeShade="BF"/>
+              <w:bottom w:val="single" w:sz="8" w:space="0" w:color="BFBFBF" w:themeColor="background1" w:themeShade="BF"/>
+            </w:tcBorders>
+            <w:vAlign w:val="center"/>
+          </w:tcPr>
+          <w:p>
+            <w:pPr>
+              <w:ind w:left="-109"/>
+              <w:jc w:val="right"/>
+              <w:rPr>
+                <w:rFonts w:cstheme="minorHAnsi"/>
+                <w:noProof/>
+                <w:color w:val="404040" w:themeColor="text1" w:themeTint="BF"/>
+                <w:sz w:val="12"/>
+                <w:szCs w:val="12"/>
+                <w:lang w:eastAsia="fr-FR"/>
+              </w:rPr>
+            </w:pPr>
+          </w:p>
+        </w:tc>
+      </w:tr>
+      <w:tr>
+        <w:tc>
+          <w:tcPr>
+            <w:tcW w:w="8789" w:type="dxa"/>
+            <w:gridSpan w:val="2"/>
+            <w:tcBorders>
+              <w:left w:val="single" w:sz="18" w:space="0" w:color="D60093"/>
+            </w:tcBorders>
+            <w:shd w:val="clear" w:color="auto" w:fill="F2F2F2" w:themeFill="background1" w:themeFillShade="F2"/>
+          </w:tcPr>
+          <w:p>
+            <w:pPr>
+              <w:spacing w:after="120"/>
+              <w:rPr>
+                <w:rFonts w:cstheme="minorHAnsi"/>
+                <w:b/>
+                <w:noProof/>
+                <w:color w:val="404040" w:themeColor="text1" w:themeTint="BF"/>
+                <w:lang w:eastAsia="fr-FR"/>
+              </w:rPr>
+            </w:pPr>
+            <w:r>
+              <w:rPr>
+                <w:rFonts w:cstheme="minorHAnsi"/>
+                <w:b/>
+                <w:color w:val="404040" w:themeColor="text1" w:themeTint="BF"/>
+                <w:sz w:val="24"/>
+                <w:szCs w:val="24"/>
+              </w:rPr>
+              <w:t xml:space="preserve">Intitulé de l’activité-type n°2 - </w:t>
+            </w:r>
+            <w:r>
+              <w:rPr>
+                <w:rFonts w:cstheme="minorHAnsi"/>
+                <w:b/>
+                <w:color w:val="404040" w:themeColor="text1" w:themeTint="BF"/>
+                <w:sz w:val="24"/>
+                <w:szCs w:val="24"/>
+              </w:rPr>
+              <w:t>Concevoir et développer la persistance des données en intégrant les recommandations de sécurité</w:t>
+            </w:r>
+          </w:p>
+        </w:tc>
+        <w:tc>
+          <w:tcPr>
+            <w:tcW w:w="426" w:type="dxa"/>
+            <w:tcBorders>
+              <w:right w:val="single" w:sz="8" w:space="0" w:color="BFBFBF" w:themeColor="background1" w:themeShade="BF"/>
+            </w:tcBorders>
+            <w:shd w:val="clear" w:color="auto" w:fill="F2F2F2" w:themeFill="background1" w:themeFillShade="F2"/>
+            <w:vAlign w:val="center"/>
+          </w:tcPr>
+          <w:p>
+            <w:pPr>
+              <w:jc w:val="right"/>
+              <w:rPr>
+                <w:rFonts w:cstheme="minorHAnsi"/>
+                <w:noProof/>
+                <w:color w:val="404040" w:themeColor="text1" w:themeTint="BF"/>
+                <w:lang w:eastAsia="fr-FR"/>
+              </w:rPr>
+            </w:pPr>
+            <w:r>
+              <w:rPr>
+                <w:rFonts w:cstheme="minorHAnsi"/>
+                <w:b/>
+                <w:color w:val="404040" w:themeColor="text1" w:themeTint="BF"/>
+                <w:sz w:val="24"/>
+                <w:szCs w:val="24"/>
+              </w:rPr>
+              <w:t>p.</w:t>
+            </w:r>
+          </w:p>
+        </w:tc>
+        <w:tc>
+          <w:tcPr>
+            <w:tcW w:w="566" w:type="dxa"/>
+            <w:tcBorders>
+              <w:top w:val="single" w:sz="8" w:space="0" w:color="BFBFBF" w:themeColor="background1" w:themeShade="BF"/>
+              <w:left w:val="single" w:sz="8" w:space="0" w:color="BFBFBF" w:themeColor="background1" w:themeShade="BF"/>
+              <w:bottom w:val="single" w:sz="8" w:space="0" w:color="BFBFBF" w:themeColor="background1" w:themeShade="BF"/>
+              <w:right w:val="single" w:sz="8" w:space="0" w:color="BFBFBF" w:themeColor="background1" w:themeShade="BF"/>
+            </w:tcBorders>
+            <w:shd w:val="clear" w:color="auto" w:fill="F2F2F2" w:themeFill="background1" w:themeFillShade="F2"/>
+            <w:vAlign w:val="center"/>
+          </w:tcPr>
+          <w:p>
+            <w:pPr>
+              <w:ind w:left="-109"/>
+              <w:jc w:val="right"/>
+              <w:rPr>
+                <w:rFonts w:cstheme="minorHAnsi"/>
+                <w:b/>
+                <w:color w:val="404040" w:themeColor="text1" w:themeTint="BF"/>
+                <w:sz w:val="24"/>
+                <w:szCs w:val="24"/>
+              </w:rPr>
+            </w:pPr>
+            <w:r>
+              <w:rPr>
+                <w:rFonts w:cstheme="minorHAnsi"/>
+                <w:b/>
+                <w:color w:val="404040" w:themeColor="text1" w:themeTint="BF"/>
+                <w:sz w:val="24"/>
+                <w:szCs w:val="24"/>
+              </w:rPr>
+              <w:t>9</w:t>
+            </w:r>
+          </w:p>
+        </w:tc>
+      </w:tr>
+      <w:tr>
+        <w:tc>
+          <w:tcPr>
+            <w:tcW w:w="284" w:type="dxa"/>
+            <w:tcBorders>
+              <w:top w:val="single" w:sz="4" w:space="0" w:color="FFFFFF" w:themeColor="background1"/>
+              <w:right w:val="single" w:sz="8" w:space="0" w:color="F2F2F2" w:themeColor="background1" w:themeShade="F2"/>
+            </w:tcBorders>
+            <w:vAlign w:val="center"/>
+          </w:tcPr>
+          <w:p>
+            <w:pPr>
+              <w:rPr>
+                <w:rFonts w:cstheme="minorHAnsi"/>
+                <w:noProof/>
+                <w:color w:val="404040" w:themeColor="text1" w:themeTint="BF"/>
+                <w:lang w:eastAsia="fr-FR"/>
+              </w:rPr>
+            </w:pPr>
+          </w:p>
+        </w:tc>
+        <w:tc>
+          <w:tcPr>
+            <w:tcW w:w="8505" w:type="dxa"/>
+            <w:tcBorders>
+              <w:left w:val="single" w:sz="8" w:space="0" w:color="F2F2F2" w:themeColor="background1" w:themeShade="F2"/>
+            </w:tcBorders>
           </w:tcPr>
           <w:p>
             <w:pPr>
@@ -2550,14 +2756,14 @@
                 <w:rFonts w:cstheme="minorHAnsi"/>
                 <w:color w:val="404040" w:themeColor="text1" w:themeTint="BF"/>
               </w:rPr>
-              <w:t xml:space="preserve">Intitulé de l’exemple n° </w:t>
-            </w:r>
-            <w:r>
-              <w:rPr>
-                <w:rFonts w:cstheme="minorHAnsi"/>
-                <w:color w:val="404040" w:themeColor="text1" w:themeTint="BF"/>
-              </w:rPr>
-              <w:t>3 </w:t>
+              <w:t>Intitulé de l’exemple</w:t>
+            </w:r>
+            <w:r>
+              <w:rPr>
+                <w:rFonts w:cstheme="minorHAnsi"/>
+                <w:color w:val="404040" w:themeColor="text1" w:themeTint="BF"/>
+              </w:rPr>
+              <w:t xml:space="preserve"> n° 1 </w:t>
             </w:r>
             <w:r>
               <w:rPr>
@@ -2571,14 +2777,15 @@
                 <w:rFonts w:cstheme="minorHAnsi"/>
                 <w:color w:val="404040" w:themeColor="text1" w:themeTint="BF"/>
               </w:rPr>
+              <w:t>Grand-Prix</w:t>
+            </w:r>
+            <w:r>
+              <w:rPr>
+                <w:rFonts w:cstheme="minorHAnsi"/>
+                <w:color w:val="404040" w:themeColor="text1" w:themeTint="BF"/>
+              </w:rPr>
               <w:tab/>
-            </w:r>
-            <w:r>
-              <w:rPr>
-                <w:rFonts w:cstheme="minorHAnsi"/>
-                <w:color w:val="404040" w:themeColor="text1" w:themeTint="BF"/>
-              </w:rPr>
-              <w:t>p</w:t>
+              <w:t>p.</w:t>
             </w:r>
           </w:p>
         </w:tc>
@@ -2637,204 +2844,21 @@
                 <w:color w:val="404040" w:themeColor="text1" w:themeTint="BF"/>
               </w:rPr>
             </w:pPr>
-          </w:p>
-        </w:tc>
-      </w:tr>
-      <w:tr>
-        <w:trPr>
-          <w:trHeight w:val="170"/>
-        </w:trPr>
+            <w:r>
+              <w:rPr>
+                <w:rFonts w:cstheme="minorHAnsi"/>
+                <w:color w:val="404040" w:themeColor="text1" w:themeTint="BF"/>
+              </w:rPr>
+              <w:t>9</w:t>
+            </w:r>
+          </w:p>
+        </w:tc>
+      </w:tr>
+      <w:tr>
         <w:tc>
           <w:tcPr>
             <w:tcW w:w="284" w:type="dxa"/>
-            <w:vAlign w:val="center"/>
-          </w:tcPr>
-          <w:p>
-            <w:pPr>
-              <w:tabs>
-                <w:tab w:val="left" w:pos="34"/>
-                <w:tab w:val="right" w:leader="dot" w:pos="9072"/>
-              </w:tabs>
-              <w:rPr>
-                <w:rFonts w:cstheme="minorHAnsi"/>
-                <w:noProof/>
-                <w:color w:val="D60093"/>
-                <w:sz w:val="12"/>
-                <w:szCs w:val="12"/>
-                <w:lang w:eastAsia="fr-FR"/>
-              </w:rPr>
-            </w:pPr>
-          </w:p>
-        </w:tc>
-        <w:tc>
-          <w:tcPr>
-            <w:tcW w:w="8505" w:type="dxa"/>
-          </w:tcPr>
-          <w:p>
-            <w:pPr>
-              <w:tabs>
-                <w:tab w:val="left" w:pos="34"/>
-                <w:tab w:val="left" w:pos="3522"/>
-                <w:tab w:val="right" w:leader="dot" w:pos="9072"/>
-              </w:tabs>
-              <w:rPr>
-                <w:rFonts w:cstheme="minorHAnsi"/>
-                <w:color w:val="404040" w:themeColor="text1" w:themeTint="BF"/>
-                <w:sz w:val="12"/>
-                <w:szCs w:val="12"/>
-              </w:rPr>
-            </w:pPr>
-          </w:p>
-        </w:tc>
-        <w:tc>
-          <w:tcPr>
-            <w:tcW w:w="426" w:type="dxa"/>
-            <w:vAlign w:val="center"/>
-          </w:tcPr>
-          <w:p>
-            <w:pPr>
-              <w:jc w:val="right"/>
-              <w:rPr>
-                <w:rFonts w:cstheme="minorHAnsi"/>
-                <w:color w:val="404040" w:themeColor="text1" w:themeTint="BF"/>
-                <w:sz w:val="12"/>
-                <w:szCs w:val="12"/>
-              </w:rPr>
-            </w:pPr>
-          </w:p>
-        </w:tc>
-        <w:tc>
-          <w:tcPr>
-            <w:tcW w:w="566" w:type="dxa"/>
-            <w:tcBorders>
-              <w:top w:val="single" w:sz="8" w:space="0" w:color="BFBFBF" w:themeColor="background1" w:themeShade="BF"/>
-              <w:bottom w:val="single" w:sz="8" w:space="0" w:color="BFBFBF" w:themeColor="background1" w:themeShade="BF"/>
-            </w:tcBorders>
-            <w:vAlign w:val="center"/>
-          </w:tcPr>
-          <w:p>
-            <w:pPr>
-              <w:ind w:left="-109"/>
-              <w:jc w:val="right"/>
-              <w:rPr>
-                <w:rFonts w:cstheme="minorHAnsi"/>
-                <w:noProof/>
-                <w:color w:val="404040" w:themeColor="text1" w:themeTint="BF"/>
-                <w:sz w:val="12"/>
-                <w:szCs w:val="12"/>
-                <w:lang w:eastAsia="fr-FR"/>
-              </w:rPr>
-            </w:pPr>
-          </w:p>
-        </w:tc>
-      </w:tr>
-      <w:tr>
-        <w:tc>
-          <w:tcPr>
-            <w:tcW w:w="8789" w:type="dxa"/>
-            <w:gridSpan w:val="2"/>
-            <w:tcBorders>
-              <w:left w:val="single" w:sz="18" w:space="0" w:color="D60093"/>
-            </w:tcBorders>
-            <w:shd w:val="clear" w:color="auto" w:fill="F2F2F2" w:themeFill="background1" w:themeFillShade="F2"/>
-          </w:tcPr>
-          <w:p>
-            <w:pPr>
-              <w:spacing w:after="120"/>
-              <w:rPr>
-                <w:rFonts w:cstheme="minorHAnsi"/>
-                <w:b/>
-                <w:noProof/>
-                <w:color w:val="404040" w:themeColor="text1" w:themeTint="BF"/>
-                <w:lang w:eastAsia="fr-FR"/>
-              </w:rPr>
-            </w:pPr>
-            <w:r>
-              <w:rPr>
-                <w:rFonts w:cstheme="minorHAnsi"/>
-                <w:b/>
-                <w:color w:val="404040" w:themeColor="text1" w:themeTint="BF"/>
-                <w:sz w:val="24"/>
-                <w:szCs w:val="24"/>
-              </w:rPr>
-              <w:t xml:space="preserve">Intitulé de l’activité-type n°2 - </w:t>
-            </w:r>
-            <w:r>
-              <w:rPr>
-                <w:rFonts w:cstheme="minorHAnsi"/>
-                <w:b/>
-                <w:color w:val="404040" w:themeColor="text1" w:themeTint="BF"/>
-                <w:sz w:val="24"/>
-                <w:szCs w:val="24"/>
-              </w:rPr>
-              <w:t>Concevoir et développer la persistance des données en intégrant les recommandations de sécurité</w:t>
-            </w:r>
-          </w:p>
-        </w:tc>
-        <w:tc>
-          <w:tcPr>
-            <w:tcW w:w="426" w:type="dxa"/>
-            <w:tcBorders>
-              <w:right w:val="single" w:sz="8" w:space="0" w:color="BFBFBF" w:themeColor="background1" w:themeShade="BF"/>
-            </w:tcBorders>
-            <w:shd w:val="clear" w:color="auto" w:fill="F2F2F2" w:themeFill="background1" w:themeFillShade="F2"/>
-            <w:vAlign w:val="center"/>
-          </w:tcPr>
-          <w:p>
-            <w:pPr>
-              <w:jc w:val="right"/>
-              <w:rPr>
-                <w:rFonts w:cstheme="minorHAnsi"/>
-                <w:noProof/>
-                <w:color w:val="404040" w:themeColor="text1" w:themeTint="BF"/>
-                <w:lang w:eastAsia="fr-FR"/>
-              </w:rPr>
-            </w:pPr>
-            <w:r>
-              <w:rPr>
-                <w:rFonts w:cstheme="minorHAnsi"/>
-                <w:b/>
-                <w:color w:val="404040" w:themeColor="text1" w:themeTint="BF"/>
-                <w:sz w:val="24"/>
-                <w:szCs w:val="24"/>
-              </w:rPr>
-              <w:t>p.</w:t>
-            </w:r>
-          </w:p>
-        </w:tc>
-        <w:tc>
-          <w:tcPr>
-            <w:tcW w:w="566" w:type="dxa"/>
-            <w:tcBorders>
-              <w:top w:val="single" w:sz="8" w:space="0" w:color="BFBFBF" w:themeColor="background1" w:themeShade="BF"/>
-              <w:left w:val="single" w:sz="8" w:space="0" w:color="BFBFBF" w:themeColor="background1" w:themeShade="BF"/>
-              <w:bottom w:val="single" w:sz="8" w:space="0" w:color="BFBFBF" w:themeColor="background1" w:themeShade="BF"/>
-              <w:right w:val="single" w:sz="8" w:space="0" w:color="BFBFBF" w:themeColor="background1" w:themeShade="BF"/>
-            </w:tcBorders>
-            <w:shd w:val="clear" w:color="auto" w:fill="F2F2F2" w:themeFill="background1" w:themeFillShade="F2"/>
-            <w:vAlign w:val="center"/>
-          </w:tcPr>
-          <w:p>
-            <w:pPr>
-              <w:ind w:left="-109"/>
-              <w:jc w:val="right"/>
-              <w:rPr>
-                <w:rFonts w:cstheme="minorHAnsi"/>
-                <w:b/>
-                <w:color w:val="404040" w:themeColor="text1" w:themeTint="BF"/>
-                <w:sz w:val="24"/>
-                <w:szCs w:val="24"/>
-              </w:rPr>
-            </w:pPr>
-          </w:p>
-        </w:tc>
-      </w:tr>
-      <w:tr>
-        <w:tc>
-          <w:tcPr>
-            <w:tcW w:w="284" w:type="dxa"/>
-            <w:tcBorders>
-              <w:top w:val="single" w:sz="4" w:space="0" w:color="FFFFFF" w:themeColor="background1"/>
+            <w:tcBorders>
               <w:right w:val="single" w:sz="8" w:space="0" w:color="F2F2F2" w:themeColor="background1" w:themeShade="F2"/>
             </w:tcBorders>
             <w:vAlign w:val="center"/>
@@ -2892,14 +2916,7 @@
                 <w:rFonts w:cstheme="minorHAnsi"/>
                 <w:color w:val="404040" w:themeColor="text1" w:themeTint="BF"/>
               </w:rPr>
-              <w:t>Intitulé de l’exemple</w:t>
-            </w:r>
-            <w:r>
-              <w:rPr>
-                <w:rFonts w:cstheme="minorHAnsi"/>
-                <w:color w:val="404040" w:themeColor="text1" w:themeTint="BF"/>
-              </w:rPr>
-              <w:t xml:space="preserve"> n° 1 </w:t>
+              <w:t>Intitulé de l’exemple n° 2 </w:t>
             </w:r>
             <w:r>
               <w:rPr>
@@ -2913,7 +2930,7 @@
                 <w:rFonts w:cstheme="minorHAnsi"/>
                 <w:color w:val="404040" w:themeColor="text1" w:themeTint="BF"/>
               </w:rPr>
-              <w:t>Grand-Prix</w:t>
+              <w:t>Données Régions/Départements</w:t>
             </w:r>
             <w:r>
               <w:rPr>
@@ -2985,7 +3002,7 @@
                 <w:rFonts w:cstheme="minorHAnsi"/>
                 <w:color w:val="404040" w:themeColor="text1" w:themeTint="BF"/>
               </w:rPr>
-              <w:t>9</w:t>
+              <w:t>11</w:t>
             </w:r>
           </w:p>
         </w:tc>
@@ -2994,18 +3011,222 @@
         <w:tc>
           <w:tcPr>
             <w:tcW w:w="284" w:type="dxa"/>
+          </w:tcPr>
+          <w:p>
+            <w:pPr>
+              <w:tabs>
+                <w:tab w:val="left" w:pos="34"/>
+                <w:tab w:val="right" w:leader="dot" w:pos="9072"/>
+              </w:tabs>
+              <w:rPr>
+                <w:rFonts w:cstheme="minorHAnsi"/>
+                <w:color w:val="404040" w:themeColor="text1" w:themeTint="BF"/>
+                <w:sz w:val="12"/>
+                <w:szCs w:val="12"/>
+              </w:rPr>
+            </w:pPr>
+          </w:p>
+        </w:tc>
+        <w:tc>
+          <w:tcPr>
+            <w:tcW w:w="8505" w:type="dxa"/>
+            <w:tcBorders>
+              <w:left w:val="nil"/>
+            </w:tcBorders>
+          </w:tcPr>
+          <w:p>
+            <w:pPr>
+              <w:tabs>
+                <w:tab w:val="left" w:pos="34"/>
+                <w:tab w:val="right" w:leader="dot" w:pos="9072"/>
+              </w:tabs>
+              <w:rPr>
+                <w:rFonts w:cstheme="minorHAnsi"/>
+                <w:color w:val="404040" w:themeColor="text1" w:themeTint="BF"/>
+                <w:sz w:val="12"/>
+                <w:szCs w:val="12"/>
+              </w:rPr>
+            </w:pPr>
+          </w:p>
+        </w:tc>
+        <w:tc>
+          <w:tcPr>
+            <w:tcW w:w="426" w:type="dxa"/>
+            <w:vAlign w:val="center"/>
+          </w:tcPr>
+          <w:p>
+            <w:pPr>
+              <w:tabs>
+                <w:tab w:val="left" w:pos="34"/>
+                <w:tab w:val="right" w:leader="dot" w:pos="9072"/>
+              </w:tabs>
+              <w:jc w:val="right"/>
+              <w:rPr>
+                <w:rFonts w:cstheme="minorHAnsi"/>
+                <w:color w:val="404040" w:themeColor="text1" w:themeTint="BF"/>
+                <w:sz w:val="12"/>
+                <w:szCs w:val="12"/>
+              </w:rPr>
+            </w:pPr>
+          </w:p>
+        </w:tc>
+        <w:tc>
+          <w:tcPr>
+            <w:tcW w:w="566" w:type="dxa"/>
+            <w:tcBorders>
+              <w:top w:val="single" w:sz="8" w:space="0" w:color="BFBFBF" w:themeColor="background1" w:themeShade="BF"/>
+              <w:bottom w:val="single" w:sz="8" w:space="0" w:color="BFBFBF" w:themeColor="background1" w:themeShade="BF"/>
+            </w:tcBorders>
+            <w:vAlign w:val="center"/>
+          </w:tcPr>
+          <w:p>
+            <w:pPr>
+              <w:tabs>
+                <w:tab w:val="left" w:pos="34"/>
+                <w:tab w:val="right" w:leader="dot" w:pos="9072"/>
+              </w:tabs>
+              <w:ind w:left="-109"/>
+              <w:jc w:val="right"/>
+              <w:rPr>
+                <w:rFonts w:cstheme="minorHAnsi"/>
+                <w:color w:val="404040" w:themeColor="text1" w:themeTint="BF"/>
+                <w:sz w:val="12"/>
+                <w:szCs w:val="12"/>
+              </w:rPr>
+            </w:pPr>
+          </w:p>
+        </w:tc>
+      </w:tr>
+      <w:tr>
+        <w:tc>
+          <w:tcPr>
+            <w:tcW w:w="8789" w:type="dxa"/>
+            <w:gridSpan w:val="2"/>
+            <w:tcBorders>
+              <w:left w:val="single" w:sz="18" w:space="0" w:color="D60093"/>
+            </w:tcBorders>
+            <w:shd w:val="clear" w:color="auto" w:fill="F2F2F2" w:themeFill="background1" w:themeFillShade="F2"/>
+          </w:tcPr>
+          <w:p>
+            <w:pPr>
+              <w:spacing w:after="120"/>
+              <w:rPr>
+                <w:rFonts w:cstheme="minorHAnsi"/>
+                <w:b/>
+                <w:noProof/>
+                <w:color w:val="404040" w:themeColor="text1" w:themeTint="BF"/>
+                <w:lang w:eastAsia="fr-FR"/>
+              </w:rPr>
+            </w:pPr>
+            <w:r>
+              <w:rPr>
+                <w:rFonts w:cstheme="minorHAnsi"/>
+                <w:b/>
+                <w:color w:val="404040" w:themeColor="text1" w:themeTint="BF"/>
+                <w:sz w:val="24"/>
+                <w:szCs w:val="24"/>
+              </w:rPr>
+              <w:t xml:space="preserve">Intitulé de l’activité-type n°3 - </w:t>
+            </w:r>
+            <w:r>
+              <w:rPr>
+                <w:rFonts w:cstheme="minorHAnsi"/>
+                <w:b/>
+                <w:color w:val="404040" w:themeColor="text1" w:themeTint="BF"/>
+                <w:sz w:val="24"/>
+                <w:szCs w:val="24"/>
+              </w:rPr>
+              <w:t>Concevoir et développer une application multicouche répartie en intégrant les recommandations de sécurité</w:t>
+            </w:r>
+          </w:p>
+        </w:tc>
+        <w:tc>
+          <w:tcPr>
+            <w:tcW w:w="426" w:type="dxa"/>
+            <w:tcBorders>
+              <w:right w:val="single" w:sz="8" w:space="0" w:color="BFBFBF" w:themeColor="background1" w:themeShade="BF"/>
+            </w:tcBorders>
+            <w:shd w:val="clear" w:color="auto" w:fill="F2F2F2" w:themeFill="background1" w:themeFillShade="F2"/>
+            <w:vAlign w:val="center"/>
+          </w:tcPr>
+          <w:p>
+            <w:pPr>
+              <w:jc w:val="right"/>
+              <w:rPr>
+                <w:rFonts w:cstheme="minorHAnsi"/>
+                <w:noProof/>
+                <w:color w:val="404040" w:themeColor="text1" w:themeTint="BF"/>
+                <w:lang w:eastAsia="fr-FR"/>
+              </w:rPr>
+            </w:pPr>
+            <w:r>
+              <w:rPr>
+                <w:rFonts w:cstheme="minorHAnsi"/>
+                <w:b/>
+                <w:color w:val="404040" w:themeColor="text1" w:themeTint="BF"/>
+                <w:sz w:val="24"/>
+                <w:szCs w:val="24"/>
+              </w:rPr>
+              <w:t>p.</w:t>
+            </w:r>
+          </w:p>
+        </w:tc>
+        <w:tc>
+          <w:tcPr>
+            <w:tcW w:w="566" w:type="dxa"/>
+            <w:tcBorders>
+              <w:top w:val="single" w:sz="8" w:space="0" w:color="BFBFBF" w:themeColor="background1" w:themeShade="BF"/>
+              <w:left w:val="single" w:sz="8" w:space="0" w:color="BFBFBF" w:themeColor="background1" w:themeShade="BF"/>
+              <w:bottom w:val="single" w:sz="8" w:space="0" w:color="BFBFBF" w:themeColor="background1" w:themeShade="BF"/>
+              <w:right w:val="single" w:sz="8" w:space="0" w:color="BFBFBF" w:themeColor="background1" w:themeShade="BF"/>
+            </w:tcBorders>
+            <w:shd w:val="clear" w:color="auto" w:fill="F2F2F2" w:themeFill="background1" w:themeFillShade="F2"/>
+            <w:vAlign w:val="center"/>
+          </w:tcPr>
+          <w:p>
+            <w:pPr>
+              <w:ind w:left="-109"/>
+              <w:jc w:val="right"/>
+              <w:rPr>
+                <w:rFonts w:cstheme="minorHAnsi"/>
+                <w:b/>
+                <w:color w:val="404040" w:themeColor="text1" w:themeTint="BF"/>
+                <w:sz w:val="24"/>
+                <w:szCs w:val="24"/>
+              </w:rPr>
+            </w:pPr>
+            <w:r>
+              <w:rPr>
+                <w:rFonts w:cstheme="minorHAnsi"/>
+                <w:b/>
+                <w:color w:val="404040" w:themeColor="text1" w:themeTint="BF"/>
+                <w:sz w:val="24"/>
+                <w:szCs w:val="24"/>
+              </w:rPr>
+              <w:t>13</w:t>
+            </w:r>
+          </w:p>
+        </w:tc>
+      </w:tr>
+      <w:tr>
+        <w:tc>
+          <w:tcPr>
+            <w:tcW w:w="284" w:type="dxa"/>
             <w:tcBorders>
               <w:right w:val="single" w:sz="8" w:space="0" w:color="F2F2F2" w:themeColor="background1" w:themeShade="F2"/>
             </w:tcBorders>
-            <w:vAlign w:val="center"/>
-          </w:tcPr>
-          <w:p>
-            <w:pPr>
-              <w:rPr>
-                <w:rFonts w:cstheme="minorHAnsi"/>
-                <w:noProof/>
-                <w:color w:val="404040" w:themeColor="text1" w:themeTint="BF"/>
-                <w:lang w:eastAsia="fr-FR"/>
+          </w:tcPr>
+          <w:p>
+            <w:pPr>
+              <w:tabs>
+                <w:tab w:val="left" w:pos="34"/>
+                <w:tab w:val="right" w:leader="dot" w:pos="9072"/>
+              </w:tabs>
+              <w:rPr>
+                <w:rFonts w:cstheme="minorHAnsi"/>
+                <w:color w:val="404040" w:themeColor="text1" w:themeTint="BF"/>
+                <w:sz w:val="12"/>
+                <w:szCs w:val="12"/>
               </w:rPr>
             </w:pPr>
           </w:p>
@@ -3052,7 +3273,14 @@
                 <w:rFonts w:cstheme="minorHAnsi"/>
                 <w:color w:val="404040" w:themeColor="text1" w:themeTint="BF"/>
               </w:rPr>
-              <w:t>Intitulé de l’exemple n° 2 </w:t>
+              <w:t>Intitulé de l’exemple</w:t>
+            </w:r>
+            <w:r>
+              <w:rPr>
+                <w:rFonts w:cstheme="minorHAnsi"/>
+                <w:color w:val="404040" w:themeColor="text1" w:themeTint="BF"/>
+              </w:rPr>
+              <w:t xml:space="preserve"> n° 1 </w:t>
             </w:r>
             <w:r>
               <w:rPr>
@@ -3066,7 +3294,7 @@
                 <w:rFonts w:cstheme="minorHAnsi"/>
                 <w:color w:val="404040" w:themeColor="text1" w:themeTint="BF"/>
               </w:rPr>
-              <w:t>Données Régions/Départements</w:t>
+              <w:t>Votes</w:t>
             </w:r>
             <w:r>
               <w:rPr>
@@ -3138,7 +3366,7 @@
                 <w:rFonts w:cstheme="minorHAnsi"/>
                 <w:color w:val="404040" w:themeColor="text1" w:themeTint="BF"/>
               </w:rPr>
-              <w:t>11</w:t>
+              <w:t>13</w:t>
             </w:r>
           </w:p>
         </w:tc>
@@ -3150,15 +3378,18 @@
             <w:tcBorders>
               <w:right w:val="single" w:sz="8" w:space="0" w:color="F2F2F2" w:themeColor="background1" w:themeShade="F2"/>
             </w:tcBorders>
-            <w:vAlign w:val="center"/>
-          </w:tcPr>
-          <w:p>
-            <w:pPr>
-              <w:rPr>
-                <w:rFonts w:cstheme="minorHAnsi"/>
-                <w:noProof/>
-                <w:color w:val="404040" w:themeColor="text1" w:themeTint="BF"/>
-                <w:lang w:eastAsia="fr-FR"/>
+          </w:tcPr>
+          <w:p>
+            <w:pPr>
+              <w:tabs>
+                <w:tab w:val="left" w:pos="34"/>
+                <w:tab w:val="right" w:leader="dot" w:pos="9072"/>
+              </w:tabs>
+              <w:rPr>
+                <w:rFonts w:cstheme="minorHAnsi"/>
+                <w:color w:val="404040" w:themeColor="text1" w:themeTint="BF"/>
+                <w:sz w:val="12"/>
+                <w:szCs w:val="12"/>
               </w:rPr>
             </w:pPr>
           </w:p>
@@ -3205,14 +3436,7 @@
                 <w:rFonts w:cstheme="minorHAnsi"/>
                 <w:color w:val="404040" w:themeColor="text1" w:themeTint="BF"/>
               </w:rPr>
-              <w:t xml:space="preserve">Intitulé de l’exemple n° </w:t>
-            </w:r>
-            <w:r>
-              <w:rPr>
-                <w:rFonts w:cstheme="minorHAnsi"/>
-                <w:color w:val="404040" w:themeColor="text1" w:themeTint="BF"/>
-              </w:rPr>
-              <w:t>3 </w:t>
+              <w:t>Intitulé de l’exemple n° 2 </w:t>
             </w:r>
             <w:r>
               <w:rPr>
@@ -3226,14 +3450,15 @@
                 <w:rFonts w:cstheme="minorHAnsi"/>
                 <w:color w:val="404040" w:themeColor="text1" w:themeTint="BF"/>
               </w:rPr>
+              <w:t>Tests unitaires</w:t>
+            </w:r>
+            <w:r>
+              <w:rPr>
+                <w:rFonts w:cstheme="minorHAnsi"/>
+                <w:color w:val="404040" w:themeColor="text1" w:themeTint="BF"/>
+              </w:rPr>
               <w:tab/>
-            </w:r>
-            <w:r>
-              <w:rPr>
-                <w:rFonts w:cstheme="minorHAnsi"/>
-                <w:color w:val="404040" w:themeColor="text1" w:themeTint="BF"/>
-              </w:rPr>
-              <w:t>p</w:t>
+              <w:t>p.</w:t>
             </w:r>
           </w:p>
         </w:tc>
@@ -3292,664 +3517,13 @@
                 <w:color w:val="404040" w:themeColor="text1" w:themeTint="BF"/>
               </w:rPr>
             </w:pPr>
-          </w:p>
-        </w:tc>
-      </w:tr>
-      <w:tr>
-        <w:tc>
-          <w:tcPr>
-            <w:tcW w:w="284" w:type="dxa"/>
-          </w:tcPr>
-          <w:p>
-            <w:pPr>
-              <w:tabs>
-                <w:tab w:val="left" w:pos="34"/>
-                <w:tab w:val="right" w:leader="dot" w:pos="9072"/>
-              </w:tabs>
-              <w:rPr>
-                <w:rFonts w:cstheme="minorHAnsi"/>
-                <w:color w:val="404040" w:themeColor="text1" w:themeTint="BF"/>
-                <w:sz w:val="12"/>
-                <w:szCs w:val="12"/>
-              </w:rPr>
-            </w:pPr>
-          </w:p>
-        </w:tc>
-        <w:tc>
-          <w:tcPr>
-            <w:tcW w:w="8505" w:type="dxa"/>
-            <w:tcBorders>
-              <w:left w:val="nil"/>
-            </w:tcBorders>
-          </w:tcPr>
-          <w:p>
-            <w:pPr>
-              <w:tabs>
-                <w:tab w:val="left" w:pos="34"/>
-                <w:tab w:val="right" w:leader="dot" w:pos="9072"/>
-              </w:tabs>
-              <w:rPr>
-                <w:rFonts w:cstheme="minorHAnsi"/>
-                <w:color w:val="404040" w:themeColor="text1" w:themeTint="BF"/>
-                <w:sz w:val="12"/>
-                <w:szCs w:val="12"/>
-              </w:rPr>
-            </w:pPr>
-          </w:p>
-        </w:tc>
-        <w:tc>
-          <w:tcPr>
-            <w:tcW w:w="426" w:type="dxa"/>
-            <w:vAlign w:val="center"/>
-          </w:tcPr>
-          <w:p>
-            <w:pPr>
-              <w:tabs>
-                <w:tab w:val="left" w:pos="34"/>
-                <w:tab w:val="right" w:leader="dot" w:pos="9072"/>
-              </w:tabs>
-              <w:jc w:val="right"/>
-              <w:rPr>
-                <w:rFonts w:cstheme="minorHAnsi"/>
-                <w:color w:val="404040" w:themeColor="text1" w:themeTint="BF"/>
-                <w:sz w:val="12"/>
-                <w:szCs w:val="12"/>
-              </w:rPr>
-            </w:pPr>
-          </w:p>
-        </w:tc>
-        <w:tc>
-          <w:tcPr>
-            <w:tcW w:w="566" w:type="dxa"/>
-            <w:tcBorders>
-              <w:top w:val="single" w:sz="8" w:space="0" w:color="BFBFBF" w:themeColor="background1" w:themeShade="BF"/>
-              <w:bottom w:val="single" w:sz="8" w:space="0" w:color="BFBFBF" w:themeColor="background1" w:themeShade="BF"/>
-            </w:tcBorders>
-            <w:vAlign w:val="center"/>
-          </w:tcPr>
-          <w:p>
-            <w:pPr>
-              <w:tabs>
-                <w:tab w:val="left" w:pos="34"/>
-                <w:tab w:val="right" w:leader="dot" w:pos="9072"/>
-              </w:tabs>
-              <w:ind w:left="-109"/>
-              <w:jc w:val="right"/>
-              <w:rPr>
-                <w:rFonts w:cstheme="minorHAnsi"/>
-                <w:color w:val="404040" w:themeColor="text1" w:themeTint="BF"/>
-                <w:sz w:val="12"/>
-                <w:szCs w:val="12"/>
-              </w:rPr>
-            </w:pPr>
-          </w:p>
-        </w:tc>
-      </w:tr>
-      <w:tr>
-        <w:tc>
-          <w:tcPr>
-            <w:tcW w:w="8789" w:type="dxa"/>
-            <w:gridSpan w:val="2"/>
-            <w:tcBorders>
-              <w:left w:val="single" w:sz="18" w:space="0" w:color="D60093"/>
-            </w:tcBorders>
-            <w:shd w:val="clear" w:color="auto" w:fill="F2F2F2" w:themeFill="background1" w:themeFillShade="F2"/>
-          </w:tcPr>
-          <w:p>
-            <w:pPr>
-              <w:spacing w:after="120"/>
-              <w:rPr>
-                <w:rFonts w:cstheme="minorHAnsi"/>
-                <w:b/>
-                <w:noProof/>
-                <w:color w:val="404040" w:themeColor="text1" w:themeTint="BF"/>
-                <w:lang w:eastAsia="fr-FR"/>
-              </w:rPr>
-            </w:pPr>
-            <w:r>
-              <w:rPr>
-                <w:rFonts w:cstheme="minorHAnsi"/>
-                <w:b/>
-                <w:color w:val="404040" w:themeColor="text1" w:themeTint="BF"/>
-                <w:sz w:val="24"/>
-                <w:szCs w:val="24"/>
-              </w:rPr>
-              <w:t xml:space="preserve">Intitulé de l’activité-type n°3 - </w:t>
-            </w:r>
-            <w:r>
-              <w:rPr>
-                <w:rFonts w:cstheme="minorHAnsi"/>
-                <w:b/>
-                <w:color w:val="404040" w:themeColor="text1" w:themeTint="BF"/>
-                <w:sz w:val="24"/>
-                <w:szCs w:val="24"/>
-              </w:rPr>
-              <w:t>Concevoir et développer une application multicouche répartie en intégrant les recommandations de sécurité</w:t>
-            </w:r>
-          </w:p>
-        </w:tc>
-        <w:tc>
-          <w:tcPr>
-            <w:tcW w:w="426" w:type="dxa"/>
-            <w:tcBorders>
-              <w:right w:val="single" w:sz="8" w:space="0" w:color="BFBFBF" w:themeColor="background1" w:themeShade="BF"/>
-            </w:tcBorders>
-            <w:shd w:val="clear" w:color="auto" w:fill="F2F2F2" w:themeFill="background1" w:themeFillShade="F2"/>
-            <w:vAlign w:val="center"/>
-          </w:tcPr>
-          <w:p>
-            <w:pPr>
-              <w:jc w:val="right"/>
-              <w:rPr>
-                <w:rFonts w:cstheme="minorHAnsi"/>
-                <w:noProof/>
-                <w:color w:val="404040" w:themeColor="text1" w:themeTint="BF"/>
-                <w:lang w:eastAsia="fr-FR"/>
-              </w:rPr>
-            </w:pPr>
-            <w:r>
-              <w:rPr>
-                <w:rFonts w:cstheme="minorHAnsi"/>
-                <w:b/>
-                <w:color w:val="404040" w:themeColor="text1" w:themeTint="BF"/>
-                <w:sz w:val="24"/>
-                <w:szCs w:val="24"/>
-              </w:rPr>
-              <w:t>p.</w:t>
-            </w:r>
-          </w:p>
-        </w:tc>
-        <w:tc>
-          <w:tcPr>
-            <w:tcW w:w="566" w:type="dxa"/>
-            <w:tcBorders>
-              <w:top w:val="single" w:sz="8" w:space="0" w:color="BFBFBF" w:themeColor="background1" w:themeShade="BF"/>
-              <w:left w:val="single" w:sz="8" w:space="0" w:color="BFBFBF" w:themeColor="background1" w:themeShade="BF"/>
-              <w:bottom w:val="single" w:sz="8" w:space="0" w:color="BFBFBF" w:themeColor="background1" w:themeShade="BF"/>
-              <w:right w:val="single" w:sz="8" w:space="0" w:color="BFBFBF" w:themeColor="background1" w:themeShade="BF"/>
-            </w:tcBorders>
-            <w:shd w:val="clear" w:color="auto" w:fill="F2F2F2" w:themeFill="background1" w:themeFillShade="F2"/>
-            <w:vAlign w:val="center"/>
-          </w:tcPr>
-          <w:p>
-            <w:pPr>
-              <w:ind w:left="-109"/>
-              <w:jc w:val="right"/>
-              <w:rPr>
-                <w:rFonts w:cstheme="minorHAnsi"/>
-                <w:b/>
-                <w:color w:val="404040" w:themeColor="text1" w:themeTint="BF"/>
-                <w:sz w:val="24"/>
-                <w:szCs w:val="24"/>
-              </w:rPr>
-            </w:pPr>
-          </w:p>
-        </w:tc>
-      </w:tr>
-      <w:tr>
-        <w:tc>
-          <w:tcPr>
-            <w:tcW w:w="284" w:type="dxa"/>
-            <w:tcBorders>
-              <w:right w:val="single" w:sz="8" w:space="0" w:color="F2F2F2" w:themeColor="background1" w:themeShade="F2"/>
-            </w:tcBorders>
-          </w:tcPr>
-          <w:p>
-            <w:pPr>
-              <w:tabs>
-                <w:tab w:val="left" w:pos="34"/>
-                <w:tab w:val="right" w:leader="dot" w:pos="9072"/>
-              </w:tabs>
-              <w:rPr>
-                <w:rFonts w:cstheme="minorHAnsi"/>
-                <w:color w:val="404040" w:themeColor="text1" w:themeTint="BF"/>
-                <w:sz w:val="12"/>
-                <w:szCs w:val="12"/>
-              </w:rPr>
-            </w:pPr>
-          </w:p>
-        </w:tc>
-        <w:tc>
-          <w:tcPr>
-            <w:tcW w:w="8505" w:type="dxa"/>
-            <w:tcBorders>
-              <w:left w:val="single" w:sz="8" w:space="0" w:color="F2F2F2" w:themeColor="background1" w:themeShade="F2"/>
-            </w:tcBorders>
-          </w:tcPr>
-          <w:p>
-            <w:pPr>
-              <w:tabs>
-                <w:tab w:val="left" w:pos="34"/>
-                <w:tab w:val="right" w:leader="dot" w:pos="9072"/>
-              </w:tabs>
-              <w:spacing w:before="120"/>
-              <w:rPr>
-                <w:rFonts w:cstheme="minorHAnsi"/>
-                <w:color w:val="404040" w:themeColor="text1" w:themeTint="BF"/>
-              </w:rPr>
-            </w:pPr>
-            <w:r>
-              <w:rPr>
-                <w:rFonts w:ascii="Wingdings 3" w:hAnsi="Wingdings 3" w:cstheme="minorHAnsi"/>
-                <w:noProof/>
-                <w:color w:val="D60093"/>
-                <w:sz w:val="12"/>
-                <w:szCs w:val="12"/>
-                <w:lang w:eastAsia="fr-FR"/>
-              </w:rPr>
-              <w:t></w:t>
-            </w:r>
-            <w:r>
-              <w:rPr>
-                <w:rFonts w:cstheme="minorHAnsi"/>
-                <w:color w:val="404040" w:themeColor="text1" w:themeTint="BF"/>
-              </w:rPr>
-              <w:t xml:space="preserve"> </w:t>
-            </w:r>
-            <w:r>
-              <w:rPr>
-                <w:rFonts w:cstheme="minorHAnsi"/>
-                <w:color w:val="404040" w:themeColor="text1" w:themeTint="BF"/>
-              </w:rPr>
-              <w:t>Intitulé de l’exemple</w:t>
-            </w:r>
-            <w:r>
-              <w:rPr>
-                <w:rFonts w:cstheme="minorHAnsi"/>
-                <w:color w:val="404040" w:themeColor="text1" w:themeTint="BF"/>
-              </w:rPr>
-              <w:t xml:space="preserve"> n° 1 </w:t>
-            </w:r>
-            <w:r>
-              <w:rPr>
-                <w:rFonts w:cstheme="minorHAnsi"/>
-                <w:color w:val="404040" w:themeColor="text1" w:themeTint="BF"/>
-              </w:rPr>
-              <w:t xml:space="preserve"> </w:t>
-            </w:r>
-            <w:r>
-              <w:rPr>
-                <w:rFonts w:cstheme="minorHAnsi"/>
-                <w:color w:val="404040" w:themeColor="text1" w:themeTint="BF"/>
-              </w:rPr>
-              <w:t>Votes</w:t>
-            </w:r>
-            <w:r>
-              <w:rPr>
-                <w:rFonts w:cstheme="minorHAnsi"/>
-                <w:color w:val="404040" w:themeColor="text1" w:themeTint="BF"/>
-              </w:rPr>
-              <w:tab/>
-              <w:t>p.</w:t>
-            </w:r>
-          </w:p>
-        </w:tc>
-        <w:tc>
-          <w:tcPr>
-            <w:tcW w:w="426" w:type="dxa"/>
-            <w:tcBorders>
-              <w:right w:val="single" w:sz="8" w:space="0" w:color="BFBFBF" w:themeColor="background1" w:themeShade="BF"/>
-            </w:tcBorders>
-            <w:vAlign w:val="center"/>
-          </w:tcPr>
-          <w:p>
-            <w:pPr>
-              <w:tabs>
-                <w:tab w:val="left" w:pos="34"/>
-                <w:tab w:val="right" w:leader="dot" w:pos="9072"/>
-              </w:tabs>
-              <w:spacing w:before="120"/>
-              <w:jc w:val="right"/>
-              <w:rPr>
-                <w:rFonts w:cstheme="minorHAnsi"/>
-                <w:color w:val="404040" w:themeColor="text1" w:themeTint="BF"/>
-              </w:rPr>
-            </w:pPr>
-            <w:r>
-              <w:rPr>
-                <w:rFonts w:cstheme="minorHAnsi"/>
-                <w:color w:val="404040" w:themeColor="text1" w:themeTint="BF"/>
-              </w:rPr>
-              <w:t>p.</w:t>
-            </w:r>
-          </w:p>
-        </w:tc>
-        <w:tc>
-          <w:tcPr>
-            <w:tcW w:w="566" w:type="dxa"/>
-            <w:tcBorders>
-              <w:top w:val="single" w:sz="8" w:space="0" w:color="BFBFBF" w:themeColor="background1" w:themeShade="BF"/>
-              <w:left w:val="single" w:sz="8" w:space="0" w:color="BFBFBF" w:themeColor="background1" w:themeShade="BF"/>
-              <w:bottom w:val="single" w:sz="8" w:space="0" w:color="BFBFBF" w:themeColor="background1" w:themeShade="BF"/>
-              <w:right w:val="single" w:sz="8" w:space="0" w:color="BFBFBF" w:themeColor="background1" w:themeShade="BF"/>
-            </w:tcBorders>
-            <w:vAlign w:val="center"/>
-          </w:tcPr>
-          <w:p>
-            <w:pPr>
-              <w:tabs>
-                <w:tab w:val="left" w:pos="34"/>
-                <w:tab w:val="right" w:leader="dot" w:pos="9072"/>
-              </w:tabs>
-              <w:spacing w:before="120"/>
-              <w:ind w:left="-109"/>
-              <w:jc w:val="right"/>
-              <w:rPr>
-                <w:rFonts w:cstheme="minorHAnsi"/>
-                <w:color w:val="404040" w:themeColor="text1" w:themeTint="BF"/>
-              </w:rPr>
-            </w:pPr>
-            <w:r>
-              <w:rPr>
-                <w:rFonts w:cstheme="minorHAnsi"/>
-                <w:color w:val="404040" w:themeColor="text1" w:themeTint="BF"/>
-              </w:rPr>
-              <w:t>13</w:t>
-            </w:r>
-          </w:p>
-        </w:tc>
-      </w:tr>
-      <w:tr>
-        <w:tc>
-          <w:tcPr>
-            <w:tcW w:w="284" w:type="dxa"/>
-            <w:tcBorders>
-              <w:right w:val="single" w:sz="8" w:space="0" w:color="F2F2F2" w:themeColor="background1" w:themeShade="F2"/>
-            </w:tcBorders>
-          </w:tcPr>
-          <w:p>
-            <w:pPr>
-              <w:tabs>
-                <w:tab w:val="left" w:pos="34"/>
-                <w:tab w:val="right" w:leader="dot" w:pos="9072"/>
-              </w:tabs>
-              <w:rPr>
-                <w:rFonts w:cstheme="minorHAnsi"/>
-                <w:color w:val="404040" w:themeColor="text1" w:themeTint="BF"/>
-                <w:sz w:val="12"/>
-                <w:szCs w:val="12"/>
-              </w:rPr>
-            </w:pPr>
-          </w:p>
-        </w:tc>
-        <w:tc>
-          <w:tcPr>
-            <w:tcW w:w="8505" w:type="dxa"/>
-            <w:tcBorders>
-              <w:left w:val="single" w:sz="8" w:space="0" w:color="F2F2F2" w:themeColor="background1" w:themeShade="F2"/>
-            </w:tcBorders>
-          </w:tcPr>
-          <w:p>
-            <w:pPr>
-              <w:tabs>
-                <w:tab w:val="left" w:pos="34"/>
-                <w:tab w:val="right" w:leader="dot" w:pos="9072"/>
-              </w:tabs>
-              <w:spacing w:before="120"/>
-              <w:rPr>
-                <w:rFonts w:cstheme="minorHAnsi"/>
-                <w:color w:val="404040" w:themeColor="text1" w:themeTint="BF"/>
-              </w:rPr>
-            </w:pPr>
-            <w:r>
-              <w:rPr>
-                <w:rFonts w:ascii="Wingdings 3" w:hAnsi="Wingdings 3" w:cstheme="minorHAnsi"/>
-                <w:noProof/>
-                <w:color w:val="D60093"/>
-                <w:sz w:val="12"/>
-                <w:szCs w:val="12"/>
-                <w:lang w:eastAsia="fr-FR"/>
-              </w:rPr>
-              <w:t></w:t>
-            </w:r>
-            <w:r>
-              <w:rPr>
-                <w:rFonts w:cstheme="minorHAnsi"/>
-                <w:color w:val="404040" w:themeColor="text1" w:themeTint="BF"/>
-              </w:rPr>
-              <w:t xml:space="preserve"> </w:t>
-            </w:r>
-            <w:r>
-              <w:rPr>
-                <w:rFonts w:cstheme="minorHAnsi"/>
-                <w:color w:val="404040" w:themeColor="text1" w:themeTint="BF"/>
-              </w:rPr>
-              <w:t>Intitulé de l’exemple n° 2 </w:t>
-            </w:r>
-            <w:r>
-              <w:rPr>
-                <w:rFonts w:cstheme="minorHAnsi"/>
-                <w:color w:val="404040" w:themeColor="text1" w:themeTint="BF"/>
-              </w:rPr>
-              <w:t xml:space="preserve"> </w:t>
-            </w:r>
-            <w:r>
-              <w:rPr>
-                <w:rFonts w:cstheme="minorHAnsi"/>
-                <w:color w:val="404040" w:themeColor="text1" w:themeTint="BF"/>
-              </w:rPr>
-              <w:t>Tests unitaires</w:t>
-            </w:r>
-            <w:r>
-              <w:rPr>
-                <w:rFonts w:cstheme="minorHAnsi"/>
-                <w:color w:val="404040" w:themeColor="text1" w:themeTint="BF"/>
-              </w:rPr>
-              <w:tab/>
-              <w:t>p.</w:t>
-            </w:r>
-          </w:p>
-        </w:tc>
-        <w:tc>
-          <w:tcPr>
-            <w:tcW w:w="426" w:type="dxa"/>
-            <w:tcBorders>
-              <w:right w:val="single" w:sz="8" w:space="0" w:color="BFBFBF" w:themeColor="background1" w:themeShade="BF"/>
-            </w:tcBorders>
-            <w:vAlign w:val="center"/>
-          </w:tcPr>
-          <w:p>
-            <w:pPr>
-              <w:tabs>
-                <w:tab w:val="left" w:pos="34"/>
-                <w:tab w:val="right" w:leader="dot" w:pos="9072"/>
-              </w:tabs>
-              <w:spacing w:before="120"/>
-              <w:jc w:val="right"/>
-              <w:rPr>
-                <w:rFonts w:cstheme="minorHAnsi"/>
-                <w:color w:val="404040" w:themeColor="text1" w:themeTint="BF"/>
-              </w:rPr>
-            </w:pPr>
-            <w:r>
-              <w:rPr>
-                <w:rFonts w:cstheme="minorHAnsi"/>
-                <w:color w:val="404040" w:themeColor="text1" w:themeTint="BF"/>
-              </w:rPr>
-              <w:t>p.</w:t>
-            </w:r>
-          </w:p>
-        </w:tc>
-        <w:tc>
-          <w:tcPr>
-            <w:tcW w:w="566" w:type="dxa"/>
-            <w:tcBorders>
-              <w:top w:val="single" w:sz="8" w:space="0" w:color="BFBFBF" w:themeColor="background1" w:themeShade="BF"/>
-              <w:left w:val="single" w:sz="8" w:space="0" w:color="BFBFBF" w:themeColor="background1" w:themeShade="BF"/>
-              <w:bottom w:val="single" w:sz="8" w:space="0" w:color="BFBFBF" w:themeColor="background1" w:themeShade="BF"/>
-              <w:right w:val="single" w:sz="8" w:space="0" w:color="BFBFBF" w:themeColor="background1" w:themeShade="BF"/>
-            </w:tcBorders>
-            <w:vAlign w:val="center"/>
-          </w:tcPr>
-          <w:p>
-            <w:pPr>
-              <w:tabs>
-                <w:tab w:val="left" w:pos="34"/>
-                <w:tab w:val="right" w:leader="dot" w:pos="9072"/>
-              </w:tabs>
-              <w:spacing w:before="120"/>
-              <w:ind w:left="-109"/>
-              <w:jc w:val="right"/>
-              <w:rPr>
-                <w:rFonts w:cstheme="minorHAnsi"/>
-                <w:color w:val="404040" w:themeColor="text1" w:themeTint="BF"/>
-              </w:rPr>
-            </w:pPr>
-          </w:p>
-        </w:tc>
-      </w:tr>
-      <w:tr>
-        <w:tc>
-          <w:tcPr>
-            <w:tcW w:w="284" w:type="dxa"/>
-            <w:tcBorders>
-              <w:right w:val="single" w:sz="8" w:space="0" w:color="F2F2F2" w:themeColor="background1" w:themeShade="F2"/>
-            </w:tcBorders>
-          </w:tcPr>
-          <w:p>
-            <w:pPr>
-              <w:tabs>
-                <w:tab w:val="left" w:pos="34"/>
-                <w:tab w:val="right" w:leader="dot" w:pos="9072"/>
-              </w:tabs>
-              <w:rPr>
-                <w:rFonts w:cstheme="minorHAnsi"/>
-                <w:color w:val="404040" w:themeColor="text1" w:themeTint="BF"/>
-                <w:sz w:val="12"/>
-                <w:szCs w:val="12"/>
-              </w:rPr>
-            </w:pPr>
-          </w:p>
-        </w:tc>
-        <w:tc>
-          <w:tcPr>
-            <w:tcW w:w="8505" w:type="dxa"/>
-            <w:tcBorders>
-              <w:left w:val="single" w:sz="8" w:space="0" w:color="F2F2F2" w:themeColor="background1" w:themeShade="F2"/>
-            </w:tcBorders>
-          </w:tcPr>
-          <w:p>
-            <w:pPr>
-              <w:tabs>
-                <w:tab w:val="left" w:pos="34"/>
-                <w:tab w:val="right" w:leader="dot" w:pos="9072"/>
-              </w:tabs>
-              <w:spacing w:before="120"/>
-              <w:rPr>
-                <w:rFonts w:cstheme="minorHAnsi"/>
-                <w:color w:val="404040" w:themeColor="text1" w:themeTint="BF"/>
-              </w:rPr>
-            </w:pPr>
-            <w:r>
-              <w:rPr>
-                <w:rFonts w:ascii="Wingdings 3" w:hAnsi="Wingdings 3" w:cstheme="minorHAnsi"/>
-                <w:noProof/>
-                <w:color w:val="D60093"/>
-                <w:sz w:val="12"/>
-                <w:szCs w:val="12"/>
-                <w:lang w:eastAsia="fr-FR"/>
-              </w:rPr>
-              <w:t></w:t>
-            </w:r>
-            <w:r>
-              <w:rPr>
-                <w:rFonts w:cstheme="minorHAnsi"/>
-                <w:color w:val="404040" w:themeColor="text1" w:themeTint="BF"/>
-              </w:rPr>
-              <w:t xml:space="preserve"> </w:t>
-            </w:r>
-            <w:r>
-              <w:rPr>
-                <w:rFonts w:cstheme="minorHAnsi"/>
-                <w:color w:val="404040" w:themeColor="text1" w:themeTint="BF"/>
-              </w:rPr>
-              <w:t xml:space="preserve">Intitulé de l’exemple n° </w:t>
-            </w:r>
-            <w:r>
-              <w:rPr>
-                <w:rFonts w:cstheme="minorHAnsi"/>
-                <w:color w:val="404040" w:themeColor="text1" w:themeTint="BF"/>
-              </w:rPr>
-              <w:t>3 </w:t>
-            </w:r>
-            <w:r>
-              <w:rPr>
-                <w:rFonts w:cstheme="minorHAnsi"/>
-                <w:color w:val="404040" w:themeColor="text1" w:themeTint="BF"/>
-              </w:rPr>
-              <w:t xml:space="preserve"> </w:t>
-            </w:r>
-            <w:r>
-              <w:rPr>
-                <w:rFonts w:cstheme="minorHAnsi"/>
-                <w:color w:val="404040" w:themeColor="text1" w:themeTint="BF"/>
-              </w:rPr>
-              <w:tab/>
-            </w:r>
-            <w:r>
-              <w:rPr>
-                <w:rFonts w:cstheme="minorHAnsi"/>
-                <w:color w:val="404040" w:themeColor="text1" w:themeTint="BF"/>
-              </w:rPr>
-              <w:t>p</w:t>
-            </w:r>
-          </w:p>
-        </w:tc>
-        <w:tc>
-          <w:tcPr>
-            <w:tcW w:w="426" w:type="dxa"/>
-            <w:tcBorders>
-              <w:right w:val="single" w:sz="8" w:space="0" w:color="BFBFBF" w:themeColor="background1" w:themeShade="BF"/>
-            </w:tcBorders>
-            <w:vAlign w:val="center"/>
-          </w:tcPr>
-          <w:p>
-            <w:pPr>
-              <w:tabs>
-                <w:tab w:val="left" w:pos="34"/>
-                <w:tab w:val="right" w:leader="dot" w:pos="9072"/>
-              </w:tabs>
-              <w:spacing w:before="120"/>
-              <w:jc w:val="right"/>
-              <w:rPr>
-                <w:rFonts w:cstheme="minorHAnsi"/>
-                <w:color w:val="404040" w:themeColor="text1" w:themeTint="BF"/>
-              </w:rPr>
-            </w:pPr>
-            <w:r>
-              <w:rPr>
-                <w:rFonts w:cstheme="minorHAnsi"/>
-                <w:color w:val="404040" w:themeColor="text1" w:themeTint="BF"/>
-              </w:rPr>
-              <w:t>p.</w:t>
-            </w:r>
-          </w:p>
-        </w:tc>
-        <w:tc>
-          <w:tcPr>
-            <w:tcW w:w="566" w:type="dxa"/>
-            <w:tcBorders>
-              <w:top w:val="single" w:sz="8" w:space="0" w:color="BFBFBF" w:themeColor="background1" w:themeShade="BF"/>
-              <w:left w:val="single" w:sz="8" w:space="0" w:color="BFBFBF" w:themeColor="background1" w:themeShade="BF"/>
-              <w:bottom w:val="single" w:sz="8" w:space="0" w:color="BFBFBF" w:themeColor="background1" w:themeShade="BF"/>
-              <w:right w:val="single" w:sz="8" w:space="0" w:color="BFBFBF" w:themeColor="background1" w:themeShade="BF"/>
-            </w:tcBorders>
-            <w:vAlign w:val="center"/>
-          </w:tcPr>
-          <w:p>
-            <w:pPr>
-              <w:tabs>
-                <w:tab w:val="left" w:pos="34"/>
-                <w:tab w:val="right" w:leader="dot" w:pos="9072"/>
-              </w:tabs>
-              <w:spacing w:before="120"/>
-              <w:ind w:left="-109"/>
-              <w:jc w:val="right"/>
-              <w:rPr>
-                <w:rFonts w:cstheme="minorHAnsi"/>
-                <w:color w:val="404040" w:themeColor="text1" w:themeTint="BF"/>
-              </w:rPr>
-            </w:pPr>
+            <w:r>
+              <w:rPr>
+                <w:rFonts w:cstheme="minorHAnsi"/>
+                <w:color w:val="404040" w:themeColor="text1" w:themeTint="BF"/>
+              </w:rPr>
+              <w:t>15</w:t>
+            </w:r>
           </w:p>
         </w:tc>
       </w:tr>
@@ -4146,6 +3720,13 @@
                 <w:color w:val="404040" w:themeColor="text1" w:themeTint="BF"/>
               </w:rPr>
             </w:pPr>
+            <w:r>
+              <w:rPr>
+                <w:rFonts w:cstheme="minorHAnsi"/>
+                <w:color w:val="404040" w:themeColor="text1" w:themeTint="BF"/>
+              </w:rPr>
+              <w:t>17</w:t>
+            </w:r>
           </w:p>
         </w:tc>
       </w:tr>
@@ -4242,6 +3823,13 @@
                 <w:color w:val="404040" w:themeColor="text1" w:themeTint="BF"/>
               </w:rPr>
             </w:pPr>
+            <w:r>
+              <w:rPr>
+                <w:rFonts w:cstheme="minorHAnsi"/>
+                <w:color w:val="404040" w:themeColor="text1" w:themeTint="BF"/>
+              </w:rPr>
+              <w:t>18</w:t>
+            </w:r>
           </w:p>
         </w:tc>
       </w:tr>
@@ -4348,6 +3936,13 @@
                 <w:color w:val="404040" w:themeColor="text1" w:themeTint="BF"/>
               </w:rPr>
             </w:pPr>
+            <w:r>
+              <w:rPr>
+                <w:rFonts w:cstheme="minorHAnsi"/>
+                <w:color w:val="404040" w:themeColor="text1" w:themeTint="BF"/>
+              </w:rPr>
+              <w:t>19</w:t>
+            </w:r>
           </w:p>
         </w:tc>
       </w:tr>
@@ -4463,6 +4058,13 @@
                 <w:color w:val="404040" w:themeColor="text1" w:themeTint="BF"/>
               </w:rPr>
             </w:pPr>
+            <w:r>
+              <w:rPr>
+                <w:rFonts w:cstheme="minorHAnsi"/>
+                <w:color w:val="404040" w:themeColor="text1" w:themeTint="BF"/>
+              </w:rPr>
+              <w:t>20</w:t>
+            </w:r>
           </w:p>
         </w:tc>
       </w:tr>
@@ -6418,7 +6020,7 @@
                 <w:i/>
                 <w:color w:val="404040" w:themeColor="text1" w:themeTint="BF"/>
               </w:rPr>
-              <w:t>1</w:t>
+              <w:t>2</w:t>
             </w:r>
             <w:r>
               <w:rPr>
@@ -7605,7 +7207,7 @@
                 <w:placeholder>
                   <w:docPart w:val="F49D7652D3DA41D19E04CEBF83249A0B"/>
                 </w:placeholder>
-                <w:date w:fullDate="2023-04-20T00:00:00Z">
+                <w:date w:fullDate="2022-12-12T00:00:00Z">
                   <w:dateFormat w:val="dd/MM/yyyy"/>
                   <w:lid w:val="fr-FR"/>
                   <w:storeMappedDataAs w:val="dateTime"/>
@@ -7619,7 +7221,39 @@
                     <w:i/>
                     <w:color w:val="000000" w:themeColor="text1"/>
                   </w:rPr>
-                  <w:t>20/04/2023</w:t>
+                  <w:t>12</w:t>
+                </w:r>
+                <w:r>
+                  <w:rPr>
+                    <w:rFonts w:cstheme="minorHAnsi"/>
+                    <w:i/>
+                    <w:color w:val="000000" w:themeColor="text1"/>
+                  </w:rPr>
+                  <w:t>/</w:t>
+                </w:r>
+                <w:r>
+                  <w:rPr>
+                    <w:rFonts w:cstheme="minorHAnsi"/>
+                    <w:i/>
+                    <w:color w:val="000000" w:themeColor="text1"/>
+                  </w:rPr>
+                  <w:t>12</w:t>
+                </w:r>
+                <w:r>
+                  <w:rPr>
+                    <w:rFonts w:cstheme="minorHAnsi"/>
+                    <w:i/>
+                    <w:color w:val="000000" w:themeColor="text1"/>
+                  </w:rPr>
+                  <w:t>/202</w:t>
+                </w:r>
+                <w:r>
+                  <w:rPr>
+                    <w:rFonts w:cstheme="minorHAnsi"/>
+                    <w:i/>
+                    <w:color w:val="000000" w:themeColor="text1"/>
+                  </w:rPr>
+                  <w:t>2</w:t>
                 </w:r>
               </w:sdtContent>
             </w:sdt>
@@ -7659,7 +7293,7 @@
                 <w:placeholder>
                   <w:docPart w:val="EAABBAB5E74C4EA4BCC25379AD253AB5"/>
                 </w:placeholder>
-                <w:date w:fullDate="2023-04-20T00:00:00Z">
+                <w:date w:fullDate="2022-12-12T00:00:00Z">
                   <w:dateFormat w:val="dd/MM/yyyy"/>
                   <w:lid w:val="fr-FR"/>
                   <w:storeMappedDataAs w:val="dateTime"/>
@@ -7673,7 +7307,39 @@
                     <w:i/>
                     <w:color w:val="000000" w:themeColor="text1"/>
                   </w:rPr>
-                  <w:t>20/04/2023</w:t>
+                  <w:t>12</w:t>
+                </w:r>
+                <w:r>
+                  <w:rPr>
+                    <w:rFonts w:cstheme="minorHAnsi"/>
+                    <w:i/>
+                    <w:color w:val="000000" w:themeColor="text1"/>
+                  </w:rPr>
+                  <w:t>/</w:t>
+                </w:r>
+                <w:r>
+                  <w:rPr>
+                    <w:rFonts w:cstheme="minorHAnsi"/>
+                    <w:i/>
+                    <w:color w:val="000000" w:themeColor="text1"/>
+                  </w:rPr>
+                  <w:t>12</w:t>
+                </w:r>
+                <w:r>
+                  <w:rPr>
+                    <w:rFonts w:cstheme="minorHAnsi"/>
+                    <w:i/>
+                    <w:color w:val="000000" w:themeColor="text1"/>
+                  </w:rPr>
+                  <w:t>/202</w:t>
+                </w:r>
+                <w:r>
+                  <w:rPr>
+                    <w:rFonts w:cstheme="minorHAnsi"/>
+                    <w:i/>
+                    <w:color w:val="000000" w:themeColor="text1"/>
+                  </w:rPr>
+                  <w:t>2</w:t>
                 </w:r>
               </w:sdtContent>
             </w:sdt>
@@ -11843,7 +11509,39 @@
                 <w:color w:val="404040" w:themeColor="text1" w:themeTint="BF"/>
                 <w:sz w:val="24"/>
               </w:rPr>
-              <w:t xml:space="preserve"> qui envoi les réponses en base de données, et j’ai utilisé VS Code pour faire l’interface de vote et celle qui affiche les résultats en PHP et JavaScript.</w:t>
+              <w:t xml:space="preserve"> qui envoi les réponses </w:t>
+            </w:r>
+            <w:r>
+              <w:rPr>
+                <w:rFonts w:cstheme="minorHAnsi"/>
+                <w:color w:val="404040" w:themeColor="text1" w:themeTint="BF"/>
+                <w:sz w:val="24"/>
+              </w:rPr>
+              <w:t>dans une</w:t>
+            </w:r>
+            <w:r>
+              <w:rPr>
+                <w:rFonts w:cstheme="minorHAnsi"/>
+                <w:color w:val="404040" w:themeColor="text1" w:themeTint="BF"/>
+                <w:sz w:val="24"/>
+              </w:rPr>
+              <w:t xml:space="preserve"> base de données</w:t>
+            </w:r>
+            <w:r>
+              <w:rPr>
+                <w:rFonts w:cstheme="minorHAnsi"/>
+                <w:color w:val="404040" w:themeColor="text1" w:themeTint="BF"/>
+                <w:sz w:val="24"/>
+              </w:rPr>
+              <w:t xml:space="preserve"> MySQL </w:t>
+            </w:r>
+            <w:r>
+              <w:rPr>
+                <w:rFonts w:cstheme="minorHAnsi"/>
+                <w:color w:val="404040" w:themeColor="text1" w:themeTint="BF"/>
+                <w:sz w:val="24"/>
+              </w:rPr>
+              <w:t>et j’ai utilisé VS Code pour faire l’interface de vote et celle qui affiche les résultats en PHP et JavaScript.</w:t>
             </w:r>
           </w:p>
         </w:tc>
@@ -11992,6 +11690,14 @@
                 <w:sz w:val="24"/>
               </w:rPr>
             </w:pPr>
+            <w:r>
+              <w:rPr>
+                <w:rFonts w:cstheme="minorHAnsi"/>
+                <w:color w:val="404040" w:themeColor="text1" w:themeTint="BF"/>
+                <w:sz w:val="24"/>
+              </w:rPr>
+              <w:t>J’ai travaillé seul.</w:t>
+            </w:r>
           </w:p>
         </w:tc>
       </w:tr>
@@ -12204,7 +11910,6 @@
             <w:placeholder>
               <w:docPart w:val="F591518B4E544129B1A77937D1C8D0F1"/>
             </w:placeholder>
-            <w:showingPlcHdr/>
           </w:sdtPr>
           <w:sdtEndPr>
             <w:rPr>
@@ -12232,12 +11937,11 @@
                 </w:pPr>
                 <w:r>
                   <w:rPr>
-                    <w:rStyle w:val="Textedelespacerserv"/>
+                    <w:rFonts w:cstheme="minorHAnsi"/>
                     <w:i/>
-                    <w:color w:val="595959" w:themeColor="text1" w:themeTint="A6"/>
-                    <w:highlight w:val="lightGray"/>
+                    <w:color w:val="000000" w:themeColor="text1"/>
                   </w:rPr>
-                  <w:t>Cliquez ici pour taper du texte.</w:t>
+                  <w:t>Afpa</w:t>
                 </w:r>
               </w:p>
             </w:tc>
@@ -12467,8 +12171,7 @@
                 <w:placeholder>
                   <w:docPart w:val="EA29F4ABBCE1444CB692AFD3CAD5030D"/>
                 </w:placeholder>
-                <w:showingPlcHdr/>
-                <w:date>
+                <w:date w:fullDate="2023-02-20T00:00:00Z">
                   <w:dateFormat w:val="dd/MM/yyyy"/>
                   <w:lid w:val="fr-FR"/>
                   <w:storeMappedDataAs w:val="dateTime"/>
@@ -12478,12 +12181,11 @@
               <w:sdtContent>
                 <w:r>
                   <w:rPr>
-                    <w:rStyle w:val="Textedelespacerserv"/>
+                    <w:rFonts w:cstheme="minorHAnsi"/>
                     <w:i/>
-                    <w:color w:val="595959" w:themeColor="text1" w:themeTint="A6"/>
-                    <w:highlight w:val="lightGray"/>
+                    <w:color w:val="000000" w:themeColor="text1"/>
                   </w:rPr>
-                  <w:t>Cliquez ici</w:t>
+                  <w:t>20/02/2023</w:t>
                 </w:r>
               </w:sdtContent>
             </w:sdt>
@@ -12523,8 +12225,7 @@
                 <w:placeholder>
                   <w:docPart w:val="77FD9216712246FC868967981E8ACD65"/>
                 </w:placeholder>
-                <w:showingPlcHdr/>
-                <w:date>
+                <w:date w:fullDate="2023-02-22T00:00:00Z">
                   <w:dateFormat w:val="dd/MM/yyyy"/>
                   <w:lid w:val="fr-FR"/>
                   <w:storeMappedDataAs w:val="dateTime"/>
@@ -12534,12 +12235,11 @@
               <w:sdtContent>
                 <w:r>
                   <w:rPr>
-                    <w:rStyle w:val="Textedelespacerserv"/>
+                    <w:rFonts w:cstheme="minorHAnsi"/>
                     <w:i/>
-                    <w:color w:val="595959" w:themeColor="text1" w:themeTint="A6"/>
-                    <w:highlight w:val="lightGray"/>
+                    <w:color w:val="000000" w:themeColor="text1"/>
                   </w:rPr>
-                  <w:t>Cliquez ici</w:t>
+                  <w:t>22/02/2023</w:t>
                 </w:r>
               </w:sdtContent>
             </w:sdt>
@@ -13166,6 +12866,73 @@
                 <w:sz w:val="24"/>
               </w:rPr>
             </w:pPr>
+            <w:r>
+              <w:rPr>
+                <w:rFonts w:cstheme="minorHAnsi"/>
+                <w:color w:val="404040" w:themeColor="text1" w:themeTint="BF"/>
+                <w:sz w:val="24"/>
+              </w:rPr>
+              <w:t>Le but était d’effectuer des tests unitaires sur un projet réalisé en C# sous Visual Studio.</w:t>
+            </w:r>
+          </w:p>
+          <w:p>
+            <w:pPr>
+              <w:widowControl w:val="0"/>
+              <w:rPr>
+                <w:rFonts w:cstheme="minorHAnsi"/>
+                <w:color w:val="404040" w:themeColor="text1" w:themeTint="BF"/>
+                <w:sz w:val="24"/>
+              </w:rPr>
+            </w:pPr>
+            <w:r>
+              <w:rPr>
+                <w:rFonts w:cstheme="minorHAnsi"/>
+                <w:noProof/>
+                <w:color w:val="404040" w:themeColor="text1" w:themeTint="BF"/>
+                <w:sz w:val="24"/>
+              </w:rPr>
+              <w:drawing>
+                <wp:inline distT="0" distB="0" distL="0" distR="0" wp14:anchorId="60A2B76F" wp14:editId="3CBC6ADA">
+                  <wp:extent cx="6434455" cy="3232785"/>
+                  <wp:effectExtent l="0" t="0" r="4445" b="5715"/>
+                  <wp:docPr id="11" name="Image 11"/>
+                  <wp:cNvGraphicFramePr>
+                    <a:graphicFrameLocks xmlns:a="http://schemas.openxmlformats.org/drawingml/2006/main" noChangeAspect="1"/>
+                  </wp:cNvGraphicFramePr>
+                  <a:graphic xmlns:a="http://schemas.openxmlformats.org/drawingml/2006/main">
+                    <a:graphicData uri="http://schemas.openxmlformats.org/drawingml/2006/picture">
+                      <pic:pic xmlns:pic="http://schemas.openxmlformats.org/drawingml/2006/picture">
+                        <pic:nvPicPr>
+                          <pic:cNvPr id="11" name="Image 11"/>
+                          <pic:cNvPicPr/>
+                        </pic:nvPicPr>
+                        <pic:blipFill>
+                          <a:blip r:embed="rId21">
+                            <a:extLst>
+                              <a:ext uri="{28A0092B-C50C-407E-A947-70E740481C1C}">
+                                <a14:useLocalDpi xmlns:a14="http://schemas.microsoft.com/office/drawing/2010/main" val="0"/>
+                              </a:ext>
+                            </a:extLst>
+                          </a:blip>
+                          <a:stretch>
+                            <a:fillRect/>
+                          </a:stretch>
+                        </pic:blipFill>
+                        <pic:spPr>
+                          <a:xfrm>
+                            <a:off x="0" y="0"/>
+                            <a:ext cx="6434455" cy="3232785"/>
+                          </a:xfrm>
+                          <a:prstGeom prst="rect">
+                            <a:avLst/>
+                          </a:prstGeom>
+                        </pic:spPr>
+                      </pic:pic>
+                    </a:graphicData>
+                  </a:graphic>
+                </wp:inline>
+              </w:drawing>
+            </w:r>
           </w:p>
         </w:tc>
       </w:tr>
@@ -13331,7 +13098,23 @@
                 <w:color w:val="404040" w:themeColor="text1" w:themeTint="BF"/>
                 <w:sz w:val="24"/>
               </w:rPr>
-              <w:t xml:space="preserve">Pour faire l’application que j’ai testé, j’ai utilisé Visual Studio et j’ai utilisé le paquet [nom paquet] pour effectuer les tests unitaires. </w:t>
+              <w:t xml:space="preserve">Pour faire l’application que j’ai testé, j’ai utilisé Visual Studio et j’ai utilisé </w:t>
+            </w:r>
+            <w:r>
+              <w:rPr>
+                <w:rFonts w:cstheme="minorHAnsi"/>
+                <w:color w:val="404040" w:themeColor="text1" w:themeTint="BF"/>
+                <w:sz w:val="24"/>
+              </w:rPr>
+              <w:t>NUnit</w:t>
+            </w:r>
+            <w:r>
+              <w:rPr>
+                <w:rFonts w:cstheme="minorHAnsi"/>
+                <w:color w:val="404040" w:themeColor="text1" w:themeTint="BF"/>
+                <w:sz w:val="24"/>
+              </w:rPr>
+              <w:t xml:space="preserve"> pour effectuer les tests unitaires. </w:t>
             </w:r>
           </w:p>
         </w:tc>
@@ -13961,8 +13744,7 @@
                 <w:placeholder>
                   <w:docPart w:val="E8246CCD34864AD486944E904E816BC8"/>
                 </w:placeholder>
-                <w:showingPlcHdr/>
-                <w:date>
+                <w:date w:fullDate="2023-01-19T00:00:00Z">
                   <w:dateFormat w:val="dd/MM/yyyy"/>
                   <w:lid w:val="fr-FR"/>
                   <w:storeMappedDataAs w:val="dateTime"/>
@@ -13972,12 +13754,11 @@
               <w:sdtContent>
                 <w:r>
                   <w:rPr>
-                    <w:rStyle w:val="Textedelespacerserv"/>
+                    <w:rFonts w:cstheme="minorHAnsi"/>
                     <w:i/>
-                    <w:color w:val="595959" w:themeColor="text1" w:themeTint="A6"/>
-                    <w:highlight w:val="lightGray"/>
+                    <w:color w:val="000000" w:themeColor="text1"/>
                   </w:rPr>
-                  <w:t>Cliquez ici</w:t>
+                  <w:t>19/01/2023</w:t>
                 </w:r>
               </w:sdtContent>
             </w:sdt>
@@ -14017,8 +13798,7 @@
                 <w:placeholder>
                   <w:docPart w:val="29AA391DDF784E05826C35C54C54D16C"/>
                 </w:placeholder>
-                <w:showingPlcHdr/>
-                <w:date>
+                <w:date w:fullDate="2023-01-19T00:00:00Z">
                   <w:dateFormat w:val="dd/MM/yyyy"/>
                   <w:lid w:val="fr-FR"/>
                   <w:storeMappedDataAs w:val="dateTime"/>
@@ -14028,1483 +13808,11 @@
               <w:sdtContent>
                 <w:r>
                   <w:rPr>
-                    <w:rStyle w:val="Textedelespacerserv"/>
-                    <w:i/>
-                    <w:color w:val="595959" w:themeColor="text1" w:themeTint="A6"/>
-                    <w:highlight w:val="lightGray"/>
-                  </w:rPr>
-                  <w:t>Cliquez ici</w:t>
-                </w:r>
-              </w:sdtContent>
-            </w:sdt>
-          </w:p>
-        </w:tc>
-      </w:tr>
-      <w:tr>
-        <w:trPr>
-          <w:gridAfter w:val="1"/>
-          <w:wAfter w:w="567" w:type="dxa"/>
-        </w:trPr>
-        <w:tc>
-          <w:tcPr>
-            <w:tcW w:w="9782" w:type="dxa"/>
-            <w:gridSpan w:val="5"/>
-          </w:tcPr>
-          <w:p>
-            <w:pPr>
-              <w:rPr>
-                <w:rFonts w:cstheme="minorHAnsi"/>
-                <w:b/>
-                <w:color w:val="404040" w:themeColor="text1" w:themeTint="BF"/>
-                <w:sz w:val="12"/>
-                <w:szCs w:val="16"/>
-              </w:rPr>
-            </w:pPr>
-          </w:p>
-        </w:tc>
-      </w:tr>
-      <w:tr>
-        <w:trPr>
-          <w:gridAfter w:val="1"/>
-          <w:wAfter w:w="567" w:type="dxa"/>
-        </w:trPr>
-        <w:tc>
-          <w:tcPr>
-            <w:tcW w:w="9782" w:type="dxa"/>
-            <w:gridSpan w:val="5"/>
-          </w:tcPr>
-          <w:p>
-            <w:pPr>
-              <w:keepNext/>
-              <w:rPr>
-                <w:rFonts w:cstheme="minorHAnsi"/>
-                <w:color w:val="404040" w:themeColor="text1" w:themeTint="BF"/>
-                <w:sz w:val="12"/>
-                <w:szCs w:val="16"/>
-              </w:rPr>
-            </w:pPr>
-          </w:p>
-        </w:tc>
-      </w:tr>
-      <w:tr>
-        <w:trPr>
-          <w:gridAfter w:val="1"/>
-          <w:wAfter w:w="567" w:type="dxa"/>
-        </w:trPr>
-        <w:tc>
-          <w:tcPr>
-            <w:tcW w:w="9782" w:type="dxa"/>
-            <w:gridSpan w:val="5"/>
-            <w:tcBorders>
-              <w:left w:val="single" w:sz="24" w:space="0" w:color="D60093"/>
-              <w:bottom w:val="single" w:sz="8" w:space="0" w:color="D60093"/>
-            </w:tcBorders>
-          </w:tcPr>
-          <w:p>
-            <w:pPr>
-              <w:keepNext/>
-              <w:rPr>
-                <w:rFonts w:cstheme="minorHAnsi"/>
-                <w:b/>
-                <w:color w:val="404040" w:themeColor="text1" w:themeTint="BF"/>
-              </w:rPr>
-            </w:pPr>
-            <w:r>
-              <w:rPr>
-                <w:rFonts w:cstheme="minorHAnsi"/>
-                <w:b/>
-                <w:color w:val="404040" w:themeColor="text1" w:themeTint="BF"/>
-              </w:rPr>
-              <w:t xml:space="preserve">5. Informations complémentaires </w:t>
-            </w:r>
-            <w:r>
-              <w:rPr>
-                <w:rFonts w:cstheme="minorHAnsi"/>
-                <w:i/>
-                <w:color w:val="404040" w:themeColor="text1" w:themeTint="BF"/>
-              </w:rPr>
-              <w:t>(facultatif)</w:t>
-            </w:r>
-          </w:p>
-        </w:tc>
-      </w:tr>
-      <w:tr>
-        <w:trPr>
-          <w:trHeight w:val="15"/>
-        </w:trPr>
-        <w:tc>
-          <w:tcPr>
-            <w:tcW w:w="10349" w:type="dxa"/>
-            <w:gridSpan w:val="6"/>
-            <w:tcBorders>
-              <w:top w:val="single" w:sz="8" w:space="0" w:color="D60093"/>
-              <w:left w:val="single" w:sz="8" w:space="0" w:color="BFBFBF" w:themeColor="background1" w:themeShade="BF"/>
-              <w:right w:val="single" w:sz="8" w:space="0" w:color="BFBFBF" w:themeColor="background1" w:themeShade="BF"/>
-            </w:tcBorders>
-          </w:tcPr>
-          <w:p>
-            <w:pPr>
-              <w:keepNext/>
-              <w:rPr>
-                <w:rFonts w:cstheme="minorHAnsi"/>
-                <w:b/>
-                <w:color w:val="404040" w:themeColor="text1" w:themeTint="BF"/>
-                <w:sz w:val="12"/>
-              </w:rPr>
-            </w:pPr>
-          </w:p>
-        </w:tc>
-      </w:tr>
-      <w:tr>
-        <w:trPr>
-          <w:trHeight w:val="142"/>
-        </w:trPr>
-        <w:tc>
-          <w:tcPr>
-            <w:tcW w:w="10349" w:type="dxa"/>
-            <w:gridSpan w:val="6"/>
-            <w:tcBorders>
-              <w:left w:val="single" w:sz="8" w:space="0" w:color="BFBFBF" w:themeColor="background1" w:themeShade="BF"/>
-              <w:right w:val="single" w:sz="8" w:space="0" w:color="BFBFBF" w:themeColor="background1" w:themeShade="BF"/>
-            </w:tcBorders>
-          </w:tcPr>
-          <w:p>
-            <w:pPr>
-              <w:widowControl w:val="0"/>
-              <w:rPr>
-                <w:rFonts w:cstheme="minorHAnsi"/>
-                <w:color w:val="404040" w:themeColor="text1" w:themeTint="BF"/>
-                <w:sz w:val="24"/>
-              </w:rPr>
-            </w:pPr>
-          </w:p>
-        </w:tc>
-      </w:tr>
-      <w:tr>
-        <w:trPr>
-          <w:trHeight w:val="142"/>
-        </w:trPr>
-        <w:tc>
-          <w:tcPr>
-            <w:tcW w:w="10349" w:type="dxa"/>
-            <w:gridSpan w:val="6"/>
-            <w:tcBorders>
-              <w:left w:val="single" w:sz="8" w:space="0" w:color="BFBFBF" w:themeColor="background1" w:themeShade="BF"/>
-              <w:bottom w:val="single" w:sz="8" w:space="0" w:color="BFBFBF" w:themeColor="background1" w:themeShade="BF"/>
-              <w:right w:val="single" w:sz="8" w:space="0" w:color="BFBFBF" w:themeColor="background1" w:themeShade="BF"/>
-            </w:tcBorders>
-          </w:tcPr>
-          <w:p>
-            <w:pPr>
-              <w:rPr>
-                <w:rFonts w:cstheme="minorHAnsi"/>
-                <w:color w:val="404040" w:themeColor="text1" w:themeTint="BF"/>
-                <w:sz w:val="12"/>
-                <w:szCs w:val="16"/>
-              </w:rPr>
-            </w:pPr>
-          </w:p>
-        </w:tc>
-      </w:tr>
-    </w:tbl>
-    <w:p/>
-    <w:p>
-      <w:r>
-        <w:br w:type="page"/>
-      </w:r>
-    </w:p>
-    <w:tbl>
-      <w:tblPr>
-        <w:tblStyle w:val="Grilledutableau"/>
-        <w:tblW w:w="10349" w:type="dxa"/>
-        <w:tblInd w:w="-318" w:type="dxa"/>
-        <w:tblBorders>
-          <w:top w:val="none" w:sz="0" w:space="0" w:color="auto"/>
-          <w:left w:val="none" w:sz="0" w:space="0" w:color="auto"/>
-          <w:bottom w:val="none" w:sz="0" w:space="0" w:color="auto"/>
-          <w:right w:val="none" w:sz="0" w:space="0" w:color="auto"/>
-          <w:insideH w:val="none" w:sz="0" w:space="0" w:color="auto"/>
-          <w:insideV w:val="none" w:sz="0" w:space="0" w:color="auto"/>
-        </w:tblBorders>
-        <w:tblLayout w:type="fixed"/>
-        <w:tblCellMar>
-          <w:top w:w="57" w:type="dxa"/>
-        </w:tblCellMar>
-        <w:tblLook w:val="04A0" w:firstRow="1" w:lastRow="0" w:firstColumn="1" w:lastColumn="0" w:noHBand="0" w:noVBand="1"/>
-      </w:tblPr>
-      <w:tblGrid>
-        <w:gridCol w:w="2411"/>
-        <w:gridCol w:w="567"/>
-        <w:gridCol w:w="576"/>
-        <w:gridCol w:w="1283"/>
-        <w:gridCol w:w="4945"/>
-        <w:gridCol w:w="567"/>
-      </w:tblGrid>
-      <w:tr>
-        <w:trPr>
-          <w:trHeight w:val="397"/>
-        </w:trPr>
-        <w:tc>
-          <w:tcPr>
-            <w:tcW w:w="2411" w:type="dxa"/>
-            <w:vAlign w:val="bottom"/>
-          </w:tcPr>
-          <w:p>
-            <w:pPr>
-              <w:ind w:right="34"/>
-              <w:jc w:val="right"/>
-              <w:rPr>
-                <w:rFonts w:cstheme="minorHAnsi"/>
-                <w:b/>
-                <w:color w:val="D60093"/>
-                <w:sz w:val="36"/>
-                <w:szCs w:val="36"/>
-              </w:rPr>
-            </w:pPr>
-            <w:r>
-              <w:rPr>
-                <w:rFonts w:cstheme="minorHAnsi"/>
-                <w:b/>
-                <w:color w:val="D60093"/>
-                <w:sz w:val="36"/>
-                <w:szCs w:val="36"/>
-              </w:rPr>
-              <w:lastRenderedPageBreak/>
-              <w:t>A</w:t>
-            </w:r>
-            <w:r>
-              <w:rPr>
-                <w:rFonts w:cstheme="minorHAnsi"/>
-                <w:b/>
-                <w:color w:val="D60093"/>
-                <w:sz w:val="36"/>
-                <w:szCs w:val="36"/>
-              </w:rPr>
-              <w:t xml:space="preserve">ctivité-type </w:t>
-            </w:r>
-          </w:p>
-        </w:tc>
-        <w:sdt>
-          <w:sdtPr>
-            <w:rPr>
-              <w:rFonts w:cstheme="minorHAnsi"/>
-              <w:b/>
-              <w:color w:val="D60093"/>
-              <w:sz w:val="36"/>
-              <w:szCs w:val="36"/>
-            </w:rPr>
-            <w:id w:val="-1640021170"/>
-            <w:placeholder>
-              <w:docPart w:val="5B550EBB694C4AE3ABC390F50F82F742"/>
-            </w:placeholder>
-            <w:comboBox>
-              <w:listItem w:displayText="2" w:value="2"/>
-              <w:listItem w:displayText="3" w:value="3"/>
-              <w:listItem w:displayText="4" w:value="4"/>
-              <w:listItem w:displayText="5" w:value="5"/>
-            </w:comboBox>
-          </w:sdtPr>
-          <w:sdtContent>
-            <w:tc>
-              <w:tcPr>
-                <w:tcW w:w="567" w:type="dxa"/>
-                <w:vAlign w:val="bottom"/>
-              </w:tcPr>
-              <w:p>
-                <w:pPr>
-                  <w:ind w:right="34"/>
-                  <w:rPr>
                     <w:rFonts w:cstheme="minorHAnsi"/>
-                    <w:b/>
-                    <w:color w:val="D60093"/>
-                    <w:sz w:val="36"/>
-                    <w:szCs w:val="36"/>
-                  </w:rPr>
-                </w:pPr>
-                <w:r>
-                  <w:rPr>
-                    <w:rFonts w:cstheme="minorHAnsi"/>
-                    <w:b/>
-                    <w:color w:val="D60093"/>
-                    <w:sz w:val="36"/>
-                    <w:szCs w:val="36"/>
-                  </w:rPr>
-                  <w:t>3</w:t>
-                </w:r>
-              </w:p>
-            </w:tc>
-          </w:sdtContent>
-        </w:sdt>
-        <w:sdt>
-          <w:sdtPr>
-            <w:rPr>
-              <w:rFonts w:cstheme="minorHAnsi"/>
-              <w:b/>
-              <w:color w:val="404040" w:themeColor="text1" w:themeTint="BF"/>
-              <w:sz w:val="24"/>
-              <w:szCs w:val="24"/>
-            </w:rPr>
-            <w:alias w:val="Intitulé de l'activité"/>
-            <w:tag w:val="Intitulé de l'activité"/>
-            <w:id w:val="1693726428"/>
-            <w:placeholder>
-              <w:docPart w:val="6AFD4083A0CC4942B3C12B46AC421C4F"/>
-            </w:placeholder>
-          </w:sdtPr>
-          <w:sdtContent>
-            <w:tc>
-              <w:tcPr>
-                <w:tcW w:w="7371" w:type="dxa"/>
-                <w:gridSpan w:val="4"/>
-                <w:tcBorders>
-                  <w:left w:val="nil"/>
-                </w:tcBorders>
-                <w:vAlign w:val="bottom"/>
-              </w:tcPr>
-              <w:p>
-                <w:pPr>
-                  <w:rPr>
-                    <w:rFonts w:cstheme="minorHAnsi"/>
-                    <w:b/>
-                    <w:color w:val="404040" w:themeColor="text1" w:themeTint="BF"/>
-                  </w:rPr>
-                </w:pPr>
-                <w:r>
-                  <w:rPr>
-                    <w:rFonts w:cstheme="minorHAnsi"/>
-                    <w:b/>
-                    <w:color w:val="404040" w:themeColor="text1" w:themeTint="BF"/>
-                    <w:sz w:val="24"/>
-                    <w:szCs w:val="24"/>
-                  </w:rPr>
-                  <w:t>Concevoir et développer une application multicouche répartie en intégrant les recommandations de sécurité</w:t>
-                </w:r>
-              </w:p>
-            </w:tc>
-          </w:sdtContent>
-        </w:sdt>
-      </w:tr>
-      <w:tr>
-        <w:trPr>
-          <w:trHeight w:val="365"/>
-        </w:trPr>
-        <w:tc>
-          <w:tcPr>
-            <w:tcW w:w="2978" w:type="dxa"/>
-            <w:gridSpan w:val="2"/>
-            <w:tcBorders>
-              <w:bottom w:val="thinThickMediumGap" w:sz="24" w:space="0" w:color="D60093"/>
-            </w:tcBorders>
-          </w:tcPr>
-          <w:p>
-            <w:pPr>
-              <w:tabs>
-                <w:tab w:val="right" w:leader="dot" w:pos="9072"/>
-              </w:tabs>
-              <w:spacing w:before="120" w:after="120"/>
-              <w:jc w:val="right"/>
-              <w:rPr>
-                <w:rFonts w:cstheme="minorHAnsi"/>
-                <w:b/>
-                <w:i/>
-                <w:color w:val="404040" w:themeColor="text1" w:themeTint="BF"/>
-                <w:sz w:val="24"/>
-                <w:szCs w:val="24"/>
-              </w:rPr>
-            </w:pPr>
-            <w:r>
-              <w:rPr>
-                <w:rFonts w:cstheme="minorHAnsi"/>
-                <w:b/>
-                <w:i/>
-                <w:color w:val="404040" w:themeColor="text1" w:themeTint="BF"/>
-              </w:rPr>
-              <w:t>Exemple</w:t>
-            </w:r>
-            <w:r>
-              <w:rPr>
-                <w:rFonts w:cstheme="minorHAnsi"/>
-                <w:b/>
-                <w:i/>
-                <w:color w:val="404040" w:themeColor="text1" w:themeTint="BF"/>
-              </w:rPr>
-              <w:t xml:space="preserve"> n°</w:t>
-            </w:r>
-            <w:r>
-              <w:rPr>
-                <w:rFonts w:cstheme="minorHAnsi"/>
-                <w:b/>
-                <w:i/>
-                <w:color w:val="404040" w:themeColor="text1" w:themeTint="BF"/>
-              </w:rPr>
-              <w:t xml:space="preserve"> 2</w:t>
-            </w:r>
-            <w:r>
-              <w:rPr>
-                <w:rFonts w:cstheme="minorHAnsi"/>
-                <w:b/>
-                <w:i/>
-                <w:color w:val="404040" w:themeColor="text1" w:themeTint="BF"/>
-                <w:sz w:val="24"/>
-                <w:szCs w:val="24"/>
-              </w:rPr>
-              <w:t xml:space="preserve"> </w:t>
-            </w:r>
-            <w:r>
-              <w:rPr>
-                <w:rFonts w:cstheme="minorHAnsi"/>
-                <w:b/>
-                <w:i/>
-                <w:color w:val="404040" w:themeColor="text1" w:themeTint="BF"/>
-                <w:sz w:val="24"/>
-                <w:szCs w:val="24"/>
-              </w:rPr>
-              <w:t xml:space="preserve"> </w:t>
-            </w:r>
-            <w:r>
-              <w:rPr>
-                <w:rFonts w:ascii="Wingdings 3" w:hAnsi="Wingdings 3" w:cstheme="minorHAnsi"/>
-                <w:noProof/>
-                <w:color w:val="D60093"/>
-                <w:sz w:val="12"/>
-                <w:szCs w:val="12"/>
-                <w:lang w:eastAsia="fr-FR"/>
-              </w:rPr>
-              <w:t></w:t>
-            </w:r>
-          </w:p>
-        </w:tc>
-        <w:sdt>
-          <w:sdtPr>
-            <w:rPr>
-              <w:rFonts w:cstheme="minorHAnsi"/>
-              <w:b/>
-              <w:i/>
-              <w:color w:val="000000" w:themeColor="text1"/>
-            </w:rPr>
-            <w:id w:val="-684122311"/>
-            <w:placeholder>
-              <w:docPart w:val="1CCB688A09F84DECA2C7C1FFDBDF6254"/>
-            </w:placeholder>
-            <w:showingPlcHdr/>
-          </w:sdtPr>
-          <w:sdtContent>
-            <w:tc>
-              <w:tcPr>
-                <w:tcW w:w="7371" w:type="dxa"/>
-                <w:gridSpan w:val="4"/>
-                <w:tcBorders>
-                  <w:left w:val="nil"/>
-                  <w:bottom w:val="thinThickMediumGap" w:sz="24" w:space="0" w:color="D60093"/>
-                </w:tcBorders>
-              </w:tcPr>
-              <w:p>
-                <w:pPr>
-                  <w:spacing w:before="120" w:after="120"/>
-                  <w:rPr>
-                    <w:rFonts w:cstheme="minorHAnsi"/>
-                    <w:b/>
-                    <w:i/>
-                    <w:color w:val="D60093"/>
-                  </w:rPr>
-                </w:pPr>
-                <w:r>
-                  <w:rPr>
-                    <w:rStyle w:val="Textedelespacerserv"/>
                     <w:i/>
                     <w:color w:val="000000" w:themeColor="text1"/>
                   </w:rPr>
-                  <w:t>Cliquez ici pour entrer l’intitulé de l’exemple</w:t>
-                </w:r>
-              </w:p>
-            </w:tc>
-          </w:sdtContent>
-        </w:sdt>
-      </w:tr>
-      <w:tr>
-        <w:trPr>
-          <w:trHeight w:val="365"/>
-        </w:trPr>
-        <w:tc>
-          <w:tcPr>
-            <w:tcW w:w="10349" w:type="dxa"/>
-            <w:gridSpan w:val="6"/>
-            <w:tcBorders>
-              <w:top w:val="thinThickMediumGap" w:sz="24" w:space="0" w:color="D60093"/>
-            </w:tcBorders>
-          </w:tcPr>
-          <w:p>
-            <w:pPr>
-              <w:rPr>
-                <w:rFonts w:cstheme="minorHAnsi"/>
-                <w:b/>
-                <w:color w:val="404040" w:themeColor="text1" w:themeTint="BF"/>
-              </w:rPr>
-            </w:pPr>
-          </w:p>
-        </w:tc>
-      </w:tr>
-      <w:tr>
-        <w:tc>
-          <w:tcPr>
-            <w:tcW w:w="10349" w:type="dxa"/>
-            <w:gridSpan w:val="6"/>
-          </w:tcPr>
-          <w:p>
-            <w:pPr>
-              <w:keepNext/>
-              <w:rPr>
-                <w:rFonts w:cstheme="minorHAnsi"/>
-                <w:b/>
-                <w:color w:val="404040" w:themeColor="text1" w:themeTint="BF"/>
-                <w:sz w:val="12"/>
-                <w:szCs w:val="16"/>
-              </w:rPr>
-            </w:pPr>
-          </w:p>
-        </w:tc>
-      </w:tr>
-      <w:tr>
-        <w:tc>
-          <w:tcPr>
-            <w:tcW w:w="10349" w:type="dxa"/>
-            <w:gridSpan w:val="6"/>
-            <w:tcBorders>
-              <w:left w:val="single" w:sz="24" w:space="0" w:color="D60093"/>
-              <w:bottom w:val="single" w:sz="8" w:space="0" w:color="D60093"/>
-            </w:tcBorders>
-          </w:tcPr>
-          <w:p>
-            <w:pPr>
-              <w:keepNext/>
-              <w:rPr>
-                <w:rFonts w:cstheme="minorHAnsi"/>
-                <w:b/>
-                <w:color w:val="404040" w:themeColor="text1" w:themeTint="BF"/>
-              </w:rPr>
-            </w:pPr>
-            <w:r>
-              <w:rPr>
-                <w:rFonts w:cstheme="minorHAnsi"/>
-                <w:b/>
-                <w:color w:val="404040" w:themeColor="text1" w:themeTint="BF"/>
-              </w:rPr>
-              <w:t>1. Décrivez les tâches ou opérations que vous avez effectuées, et dans quelles conditions</w:t>
-            </w:r>
-            <w:r>
-              <w:rPr>
-                <w:rFonts w:cstheme="minorHAnsi"/>
-                <w:b/>
-                <w:color w:val="404040" w:themeColor="text1" w:themeTint="BF"/>
-              </w:rPr>
-              <w:t> :</w:t>
-            </w:r>
-          </w:p>
-        </w:tc>
-      </w:tr>
-      <w:tr>
-        <w:trPr>
-          <w:trHeight w:val="15"/>
-        </w:trPr>
-        <w:tc>
-          <w:tcPr>
-            <w:tcW w:w="10349" w:type="dxa"/>
-            <w:gridSpan w:val="6"/>
-            <w:tcBorders>
-              <w:top w:val="single" w:sz="8" w:space="0" w:color="D60093"/>
-              <w:left w:val="single" w:sz="8" w:space="0" w:color="BFBFBF" w:themeColor="background1" w:themeShade="BF"/>
-              <w:right w:val="single" w:sz="8" w:space="0" w:color="BFBFBF" w:themeColor="background1" w:themeShade="BF"/>
-            </w:tcBorders>
-          </w:tcPr>
-          <w:p>
-            <w:pPr>
-              <w:keepNext/>
-              <w:rPr>
-                <w:rFonts w:cstheme="minorHAnsi"/>
-                <w:b/>
-                <w:color w:val="404040" w:themeColor="text1" w:themeTint="BF"/>
-                <w:sz w:val="12"/>
-              </w:rPr>
-            </w:pPr>
-          </w:p>
-        </w:tc>
-      </w:tr>
-      <w:tr>
-        <w:trPr>
-          <w:trHeight w:val="142"/>
-        </w:trPr>
-        <w:tc>
-          <w:tcPr>
-            <w:tcW w:w="10349" w:type="dxa"/>
-            <w:gridSpan w:val="6"/>
-            <w:tcBorders>
-              <w:left w:val="single" w:sz="8" w:space="0" w:color="BFBFBF" w:themeColor="background1" w:themeShade="BF"/>
-              <w:right w:val="single" w:sz="8" w:space="0" w:color="BFBFBF" w:themeColor="background1" w:themeShade="BF"/>
-            </w:tcBorders>
-          </w:tcPr>
-          <w:p>
-            <w:pPr>
-              <w:widowControl w:val="0"/>
-              <w:rPr>
-                <w:rFonts w:cstheme="minorHAnsi"/>
-                <w:color w:val="404040" w:themeColor="text1" w:themeTint="BF"/>
-                <w:sz w:val="24"/>
-              </w:rPr>
-            </w:pPr>
-          </w:p>
-        </w:tc>
-      </w:tr>
-      <w:tr>
-        <w:trPr>
-          <w:trHeight w:val="142"/>
-        </w:trPr>
-        <w:tc>
-          <w:tcPr>
-            <w:tcW w:w="10349" w:type="dxa"/>
-            <w:gridSpan w:val="6"/>
-            <w:tcBorders>
-              <w:left w:val="single" w:sz="8" w:space="0" w:color="BFBFBF" w:themeColor="background1" w:themeShade="BF"/>
-              <w:bottom w:val="single" w:sz="8" w:space="0" w:color="BFBFBF" w:themeColor="background1" w:themeShade="BF"/>
-              <w:right w:val="single" w:sz="8" w:space="0" w:color="BFBFBF" w:themeColor="background1" w:themeShade="BF"/>
-            </w:tcBorders>
-          </w:tcPr>
-          <w:p>
-            <w:pPr>
-              <w:rPr>
-                <w:rFonts w:cstheme="minorHAnsi"/>
-                <w:color w:val="404040" w:themeColor="text1" w:themeTint="BF"/>
-                <w:sz w:val="12"/>
-                <w:szCs w:val="16"/>
-              </w:rPr>
-            </w:pPr>
-          </w:p>
-        </w:tc>
-      </w:tr>
-      <w:tr>
-        <w:trPr>
-          <w:gridAfter w:val="1"/>
-          <w:wAfter w:w="567" w:type="dxa"/>
-        </w:trPr>
-        <w:tc>
-          <w:tcPr>
-            <w:tcW w:w="9782" w:type="dxa"/>
-            <w:gridSpan w:val="5"/>
-          </w:tcPr>
-          <w:p>
-            <w:pPr>
-              <w:rPr>
-                <w:rFonts w:cstheme="minorHAnsi"/>
-                <w:b/>
-                <w:color w:val="404040" w:themeColor="text1" w:themeTint="BF"/>
-                <w:sz w:val="12"/>
-                <w:szCs w:val="16"/>
-              </w:rPr>
-            </w:pPr>
-          </w:p>
-        </w:tc>
-      </w:tr>
-      <w:tr>
-        <w:tc>
-          <w:tcPr>
-            <w:tcW w:w="10349" w:type="dxa"/>
-            <w:gridSpan w:val="6"/>
-          </w:tcPr>
-          <w:p>
-            <w:pPr>
-              <w:keepNext/>
-              <w:rPr>
-                <w:rFonts w:cstheme="minorHAnsi"/>
-                <w:b/>
-                <w:color w:val="404040" w:themeColor="text1" w:themeTint="BF"/>
-                <w:sz w:val="12"/>
-                <w:szCs w:val="16"/>
-              </w:rPr>
-            </w:pPr>
-          </w:p>
-        </w:tc>
-      </w:tr>
-      <w:tr>
-        <w:tc>
-          <w:tcPr>
-            <w:tcW w:w="10349" w:type="dxa"/>
-            <w:gridSpan w:val="6"/>
-            <w:tcBorders>
-              <w:left w:val="single" w:sz="24" w:space="0" w:color="D60093"/>
-              <w:bottom w:val="single" w:sz="8" w:space="0" w:color="D60093"/>
-            </w:tcBorders>
-          </w:tcPr>
-          <w:p>
-            <w:pPr>
-              <w:keepNext/>
-              <w:rPr>
-                <w:rFonts w:cstheme="minorHAnsi"/>
-                <w:b/>
-                <w:color w:val="404040" w:themeColor="text1" w:themeTint="BF"/>
-              </w:rPr>
-            </w:pPr>
-            <w:r>
-              <w:rPr>
-                <w:rFonts w:cstheme="minorHAnsi"/>
-                <w:b/>
-                <w:color w:val="404040" w:themeColor="text1" w:themeTint="BF"/>
-              </w:rPr>
-              <w:t>2. Précisez les moyens utilisés</w:t>
-            </w:r>
-            <w:r>
-              <w:rPr>
-                <w:rFonts w:cstheme="minorHAnsi"/>
-                <w:b/>
-                <w:color w:val="404040" w:themeColor="text1" w:themeTint="BF"/>
-              </w:rPr>
-              <w:t> :</w:t>
-            </w:r>
-          </w:p>
-        </w:tc>
-      </w:tr>
-      <w:tr>
-        <w:trPr>
-          <w:trHeight w:val="15"/>
-        </w:trPr>
-        <w:tc>
-          <w:tcPr>
-            <w:tcW w:w="10349" w:type="dxa"/>
-            <w:gridSpan w:val="6"/>
-            <w:tcBorders>
-              <w:top w:val="single" w:sz="8" w:space="0" w:color="D60093"/>
-              <w:left w:val="single" w:sz="8" w:space="0" w:color="BFBFBF" w:themeColor="background1" w:themeShade="BF"/>
-              <w:right w:val="single" w:sz="8" w:space="0" w:color="BFBFBF" w:themeColor="background1" w:themeShade="BF"/>
-            </w:tcBorders>
-          </w:tcPr>
-          <w:p>
-            <w:pPr>
-              <w:keepNext/>
-              <w:rPr>
-                <w:rFonts w:cstheme="minorHAnsi"/>
-                <w:b/>
-                <w:color w:val="404040" w:themeColor="text1" w:themeTint="BF"/>
-                <w:sz w:val="12"/>
-              </w:rPr>
-            </w:pPr>
-          </w:p>
-        </w:tc>
-      </w:tr>
-      <w:tr>
-        <w:trPr>
-          <w:trHeight w:val="142"/>
-        </w:trPr>
-        <w:tc>
-          <w:tcPr>
-            <w:tcW w:w="10349" w:type="dxa"/>
-            <w:gridSpan w:val="6"/>
-            <w:tcBorders>
-              <w:left w:val="single" w:sz="8" w:space="0" w:color="BFBFBF" w:themeColor="background1" w:themeShade="BF"/>
-              <w:right w:val="single" w:sz="8" w:space="0" w:color="BFBFBF" w:themeColor="background1" w:themeShade="BF"/>
-            </w:tcBorders>
-          </w:tcPr>
-          <w:p>
-            <w:pPr>
-              <w:widowControl w:val="0"/>
-              <w:rPr>
-                <w:rFonts w:cstheme="minorHAnsi"/>
-                <w:color w:val="404040" w:themeColor="text1" w:themeTint="BF"/>
-                <w:sz w:val="24"/>
-              </w:rPr>
-            </w:pPr>
-          </w:p>
-        </w:tc>
-      </w:tr>
-      <w:tr>
-        <w:trPr>
-          <w:trHeight w:val="142"/>
-        </w:trPr>
-        <w:tc>
-          <w:tcPr>
-            <w:tcW w:w="10349" w:type="dxa"/>
-            <w:gridSpan w:val="6"/>
-            <w:tcBorders>
-              <w:left w:val="single" w:sz="8" w:space="0" w:color="BFBFBF" w:themeColor="background1" w:themeShade="BF"/>
-              <w:bottom w:val="single" w:sz="8" w:space="0" w:color="BFBFBF" w:themeColor="background1" w:themeShade="BF"/>
-              <w:right w:val="single" w:sz="8" w:space="0" w:color="BFBFBF" w:themeColor="background1" w:themeShade="BF"/>
-            </w:tcBorders>
-          </w:tcPr>
-          <w:p>
-            <w:pPr>
-              <w:rPr>
-                <w:rFonts w:cstheme="minorHAnsi"/>
-                <w:color w:val="404040" w:themeColor="text1" w:themeTint="BF"/>
-                <w:sz w:val="12"/>
-                <w:szCs w:val="16"/>
-              </w:rPr>
-            </w:pPr>
-          </w:p>
-        </w:tc>
-      </w:tr>
-      <w:tr>
-        <w:tc>
-          <w:tcPr>
-            <w:tcW w:w="10349" w:type="dxa"/>
-            <w:gridSpan w:val="6"/>
-          </w:tcPr>
-          <w:p>
-            <w:pPr>
-              <w:keepNext/>
-              <w:rPr>
-                <w:sz w:val="12"/>
-              </w:rPr>
-            </w:pPr>
-          </w:p>
-        </w:tc>
-      </w:tr>
-      <w:tr>
-        <w:tc>
-          <w:tcPr>
-            <w:tcW w:w="10349" w:type="dxa"/>
-            <w:gridSpan w:val="6"/>
-          </w:tcPr>
-          <w:p>
-            <w:pPr>
-              <w:keepNext/>
-              <w:rPr>
-                <w:rFonts w:cstheme="minorHAnsi"/>
-                <w:b/>
-                <w:color w:val="404040" w:themeColor="text1" w:themeTint="BF"/>
-                <w:sz w:val="12"/>
-                <w:szCs w:val="16"/>
-              </w:rPr>
-            </w:pPr>
-            <w:r>
-              <w:br w:type="page"/>
-            </w:r>
-          </w:p>
-        </w:tc>
-      </w:tr>
-      <w:tr>
-        <w:tc>
-          <w:tcPr>
-            <w:tcW w:w="10349" w:type="dxa"/>
-            <w:gridSpan w:val="6"/>
-            <w:tcBorders>
-              <w:left w:val="single" w:sz="24" w:space="0" w:color="D60093"/>
-              <w:bottom w:val="single" w:sz="8" w:space="0" w:color="D60093"/>
-            </w:tcBorders>
-          </w:tcPr>
-          <w:p>
-            <w:pPr>
-              <w:keepNext/>
-              <w:rPr>
-                <w:rFonts w:cstheme="minorHAnsi"/>
-                <w:b/>
-                <w:color w:val="404040" w:themeColor="text1" w:themeTint="BF"/>
-              </w:rPr>
-            </w:pPr>
-            <w:r>
-              <w:rPr>
-                <w:rFonts w:cstheme="minorHAnsi"/>
-                <w:b/>
-                <w:color w:val="404040" w:themeColor="text1" w:themeTint="BF"/>
-              </w:rPr>
-              <w:t>3. Avec qui avez-vous travaillé ?</w:t>
-            </w:r>
-          </w:p>
-        </w:tc>
-      </w:tr>
-      <w:tr>
-        <w:trPr>
-          <w:trHeight w:val="15"/>
-        </w:trPr>
-        <w:tc>
-          <w:tcPr>
-            <w:tcW w:w="10349" w:type="dxa"/>
-            <w:gridSpan w:val="6"/>
-            <w:tcBorders>
-              <w:top w:val="single" w:sz="8" w:space="0" w:color="D60093"/>
-              <w:left w:val="single" w:sz="8" w:space="0" w:color="BFBFBF" w:themeColor="background1" w:themeShade="BF"/>
-              <w:right w:val="single" w:sz="8" w:space="0" w:color="BFBFBF" w:themeColor="background1" w:themeShade="BF"/>
-            </w:tcBorders>
-          </w:tcPr>
-          <w:p>
-            <w:pPr>
-              <w:keepNext/>
-              <w:rPr>
-                <w:rFonts w:cstheme="minorHAnsi"/>
-                <w:b/>
-                <w:color w:val="404040" w:themeColor="text1" w:themeTint="BF"/>
-                <w:sz w:val="12"/>
-              </w:rPr>
-            </w:pPr>
-          </w:p>
-        </w:tc>
-      </w:tr>
-      <w:tr>
-        <w:trPr>
-          <w:trHeight w:val="142"/>
-        </w:trPr>
-        <w:tc>
-          <w:tcPr>
-            <w:tcW w:w="10349" w:type="dxa"/>
-            <w:gridSpan w:val="6"/>
-            <w:tcBorders>
-              <w:left w:val="single" w:sz="8" w:space="0" w:color="BFBFBF" w:themeColor="background1" w:themeShade="BF"/>
-              <w:right w:val="single" w:sz="8" w:space="0" w:color="BFBFBF" w:themeColor="background1" w:themeShade="BF"/>
-            </w:tcBorders>
-          </w:tcPr>
-          <w:p>
-            <w:pPr>
-              <w:widowControl w:val="0"/>
-              <w:rPr>
-                <w:rFonts w:cstheme="minorHAnsi"/>
-                <w:color w:val="404040" w:themeColor="text1" w:themeTint="BF"/>
-                <w:sz w:val="24"/>
-              </w:rPr>
-            </w:pPr>
-          </w:p>
-        </w:tc>
-      </w:tr>
-      <w:tr>
-        <w:trPr>
-          <w:trHeight w:val="142"/>
-        </w:trPr>
-        <w:tc>
-          <w:tcPr>
-            <w:tcW w:w="10349" w:type="dxa"/>
-            <w:gridSpan w:val="6"/>
-            <w:tcBorders>
-              <w:left w:val="single" w:sz="8" w:space="0" w:color="BFBFBF" w:themeColor="background1" w:themeShade="BF"/>
-              <w:bottom w:val="single" w:sz="8" w:space="0" w:color="BFBFBF" w:themeColor="background1" w:themeShade="BF"/>
-              <w:right w:val="single" w:sz="8" w:space="0" w:color="BFBFBF" w:themeColor="background1" w:themeShade="BF"/>
-            </w:tcBorders>
-          </w:tcPr>
-          <w:p>
-            <w:pPr>
-              <w:rPr>
-                <w:rFonts w:cstheme="minorHAnsi"/>
-                <w:color w:val="404040" w:themeColor="text1" w:themeTint="BF"/>
-                <w:sz w:val="12"/>
-                <w:szCs w:val="16"/>
-              </w:rPr>
-            </w:pPr>
-          </w:p>
-        </w:tc>
-      </w:tr>
-      <w:tr>
-        <w:trPr>
-          <w:gridAfter w:val="1"/>
-          <w:wAfter w:w="567" w:type="dxa"/>
-        </w:trPr>
-        <w:tc>
-          <w:tcPr>
-            <w:tcW w:w="9782" w:type="dxa"/>
-            <w:gridSpan w:val="5"/>
-          </w:tcPr>
-          <w:p>
-            <w:pPr>
-              <w:rPr>
-                <w:rFonts w:cstheme="minorHAnsi"/>
-                <w:b/>
-                <w:color w:val="404040" w:themeColor="text1" w:themeTint="BF"/>
-                <w:sz w:val="12"/>
-                <w:szCs w:val="16"/>
-              </w:rPr>
-            </w:pPr>
-          </w:p>
-        </w:tc>
-      </w:tr>
-      <w:tr>
-        <w:tc>
-          <w:tcPr>
-            <w:tcW w:w="10349" w:type="dxa"/>
-            <w:gridSpan w:val="6"/>
-          </w:tcPr>
-          <w:p>
-            <w:pPr>
-              <w:keepNext/>
-              <w:rPr>
-                <w:rFonts w:cstheme="minorHAnsi"/>
-                <w:b/>
-                <w:color w:val="404040" w:themeColor="text1" w:themeTint="BF"/>
-                <w:sz w:val="12"/>
-                <w:szCs w:val="16"/>
-              </w:rPr>
-            </w:pPr>
-          </w:p>
-        </w:tc>
-      </w:tr>
-      <w:tr>
-        <w:tc>
-          <w:tcPr>
-            <w:tcW w:w="10349" w:type="dxa"/>
-            <w:gridSpan w:val="6"/>
-            <w:tcBorders>
-              <w:left w:val="single" w:sz="24" w:space="0" w:color="D60093"/>
-              <w:bottom w:val="single" w:sz="8" w:space="0" w:color="D60093"/>
-            </w:tcBorders>
-          </w:tcPr>
-          <w:p>
-            <w:pPr>
-              <w:keepNext/>
-              <w:rPr>
-                <w:rFonts w:cstheme="minorHAnsi"/>
-                <w:b/>
-                <w:color w:val="404040" w:themeColor="text1" w:themeTint="BF"/>
-              </w:rPr>
-            </w:pPr>
-            <w:r>
-              <w:rPr>
-                <w:rFonts w:cstheme="minorHAnsi"/>
-                <w:b/>
-                <w:color w:val="404040" w:themeColor="text1" w:themeTint="BF"/>
-              </w:rPr>
-              <w:t>4. Contexte</w:t>
-            </w:r>
-          </w:p>
-        </w:tc>
-      </w:tr>
-      <w:tr>
-        <w:trPr>
-          <w:trHeight w:val="15"/>
-        </w:trPr>
-        <w:tc>
-          <w:tcPr>
-            <w:tcW w:w="4837" w:type="dxa"/>
-            <w:gridSpan w:val="4"/>
-            <w:tcBorders>
-              <w:top w:val="single" w:sz="8" w:space="0" w:color="D60093"/>
-              <w:left w:val="single" w:sz="8" w:space="0" w:color="BFBFBF" w:themeColor="background1" w:themeShade="BF"/>
-            </w:tcBorders>
-          </w:tcPr>
-          <w:p>
-            <w:pPr>
-              <w:keepNext/>
-              <w:rPr>
-                <w:rFonts w:cstheme="minorHAnsi"/>
-                <w:b/>
-                <w:color w:val="404040" w:themeColor="text1" w:themeTint="BF"/>
-                <w:sz w:val="12"/>
-              </w:rPr>
-            </w:pPr>
-          </w:p>
-        </w:tc>
-        <w:tc>
-          <w:tcPr>
-            <w:tcW w:w="5512" w:type="dxa"/>
-            <w:gridSpan w:val="2"/>
-            <w:tcBorders>
-              <w:top w:val="single" w:sz="8" w:space="0" w:color="D60093"/>
-              <w:right w:val="single" w:sz="8" w:space="0" w:color="BFBFBF" w:themeColor="background1" w:themeShade="BF"/>
-            </w:tcBorders>
-          </w:tcPr>
-          <w:p>
-            <w:pPr>
-              <w:keepNext/>
-              <w:rPr>
-                <w:rFonts w:cstheme="minorHAnsi"/>
-                <w:b/>
-                <w:color w:val="404040" w:themeColor="text1" w:themeTint="BF"/>
-                <w:sz w:val="12"/>
-              </w:rPr>
-            </w:pPr>
-          </w:p>
-        </w:tc>
-      </w:tr>
-      <w:tr>
-        <w:trPr>
-          <w:trHeight w:val="379"/>
-        </w:trPr>
-        <w:tc>
-          <w:tcPr>
-            <w:tcW w:w="4837" w:type="dxa"/>
-            <w:gridSpan w:val="4"/>
-            <w:tcBorders>
-              <w:left w:val="single" w:sz="8" w:space="0" w:color="BFBFBF" w:themeColor="background1" w:themeShade="BF"/>
-            </w:tcBorders>
-          </w:tcPr>
-          <w:p>
-            <w:pPr>
-              <w:keepNext/>
-              <w:spacing w:after="120"/>
-              <w:rPr>
-                <w:rFonts w:cstheme="minorHAnsi"/>
-                <w:color w:val="404040" w:themeColor="text1" w:themeTint="BF"/>
-                <w:sz w:val="24"/>
-              </w:rPr>
-            </w:pPr>
-            <w:r>
-              <w:rPr>
-                <w:rFonts w:cstheme="minorHAnsi"/>
-                <w:color w:val="404040" w:themeColor="text1" w:themeTint="BF"/>
-              </w:rPr>
-              <w:t>Nom de l’entreprise, organisme ou association</w:t>
-            </w:r>
-            <w:r>
-              <w:rPr>
-                <w:rFonts w:cstheme="minorHAnsi"/>
-                <w:b/>
-                <w:color w:val="404040" w:themeColor="text1" w:themeTint="BF"/>
-              </w:rPr>
-              <w:t xml:space="preserve">  </w:t>
-            </w:r>
-            <w:r>
-              <w:rPr>
-                <w:rFonts w:ascii="Wingdings 3" w:hAnsi="Wingdings 3" w:cstheme="minorHAnsi"/>
-                <w:noProof/>
-                <w:color w:val="D60093"/>
-                <w:sz w:val="12"/>
-                <w:szCs w:val="12"/>
-                <w:lang w:eastAsia="fr-FR"/>
-              </w:rPr>
-              <w:t></w:t>
-            </w:r>
-          </w:p>
-        </w:tc>
-        <w:sdt>
-          <w:sdtPr>
-            <w:rPr>
-              <w:rFonts w:cstheme="minorHAnsi"/>
-              <w:i/>
-              <w:color w:val="000000" w:themeColor="text1"/>
-            </w:rPr>
-            <w:alias w:val="AT1 - Nom entreprise"/>
-            <w:tag w:val="AT1 - Nom entreprise"/>
-            <w:id w:val="555668918"/>
-            <w:placeholder>
-              <w:docPart w:val="EA5047A25DF2456EAEAED878971736A0"/>
-            </w:placeholder>
-            <w:showingPlcHdr/>
-          </w:sdtPr>
-          <w:sdtEndPr>
-            <w:rPr>
-              <w:i w:val="0"/>
-            </w:rPr>
-          </w:sdtEndPr>
-          <w:sdtContent>
-            <w:tc>
-              <w:tcPr>
-                <w:tcW w:w="5512" w:type="dxa"/>
-                <w:gridSpan w:val="2"/>
-                <w:tcBorders>
-                  <w:right w:val="single" w:sz="8" w:space="0" w:color="BFBFBF" w:themeColor="background1" w:themeShade="BF"/>
-                </w:tcBorders>
-              </w:tcPr>
-              <w:p>
-                <w:pPr>
-                  <w:keepNext/>
-                  <w:ind w:left="130"/>
-                  <w:rPr>
-                    <w:rFonts w:cstheme="minorHAnsi"/>
-                    <w:color w:val="404040" w:themeColor="text1" w:themeTint="BF"/>
-                    <w:sz w:val="24"/>
-                  </w:rPr>
-                </w:pPr>
-                <w:r>
-                  <w:rPr>
-                    <w:rStyle w:val="Textedelespacerserv"/>
-                    <w:i/>
-                    <w:color w:val="595959" w:themeColor="text1" w:themeTint="A6"/>
-                    <w:highlight w:val="lightGray"/>
-                  </w:rPr>
-                  <w:t>Cliquez ici pour taper du texte.</w:t>
-                </w:r>
-              </w:p>
-            </w:tc>
-          </w:sdtContent>
-        </w:sdt>
-      </w:tr>
-      <w:tr>
-        <w:trPr>
-          <w:trHeight w:val="508"/>
-        </w:trPr>
-        <w:tc>
-          <w:tcPr>
-            <w:tcW w:w="3554" w:type="dxa"/>
-            <w:gridSpan w:val="3"/>
-            <w:tcBorders>
-              <w:left w:val="single" w:sz="8" w:space="0" w:color="BFBFBF" w:themeColor="background1" w:themeShade="BF"/>
-            </w:tcBorders>
-          </w:tcPr>
-          <w:p>
-            <w:pPr>
-              <w:keepNext/>
-              <w:spacing w:before="120" w:after="120"/>
-              <w:rPr>
-                <w:rFonts w:cstheme="minorHAnsi"/>
-                <w:color w:val="404040" w:themeColor="text1" w:themeTint="BF"/>
-              </w:rPr>
-            </w:pPr>
-            <w:r>
-              <w:rPr>
-                <w:rFonts w:cstheme="minorHAnsi"/>
-                <w:color w:val="404040" w:themeColor="text1" w:themeTint="BF"/>
-              </w:rPr>
-              <w:t>Chantier, atelier, service</w:t>
-            </w:r>
-            <w:r>
-              <w:rPr>
-                <w:rFonts w:cstheme="minorHAnsi"/>
-                <w:b/>
-                <w:color w:val="404040" w:themeColor="text1" w:themeTint="BF"/>
-              </w:rPr>
-              <w:tab/>
-            </w:r>
-            <w:r>
-              <w:rPr>
-                <w:rFonts w:ascii="Wingdings 3" w:hAnsi="Wingdings 3" w:cstheme="minorHAnsi"/>
-                <w:noProof/>
-                <w:color w:val="D60093"/>
-                <w:sz w:val="12"/>
-                <w:szCs w:val="12"/>
-                <w:lang w:eastAsia="fr-FR"/>
-              </w:rPr>
-              <w:t></w:t>
-            </w:r>
-          </w:p>
-        </w:tc>
-        <w:tc>
-          <w:tcPr>
-            <w:tcW w:w="6795" w:type="dxa"/>
-            <w:gridSpan w:val="3"/>
-            <w:tcBorders>
-              <w:right w:val="single" w:sz="8" w:space="0" w:color="BFBFBF" w:themeColor="background1" w:themeShade="BF"/>
-            </w:tcBorders>
-          </w:tcPr>
-          <w:p>
-            <w:pPr>
-              <w:keepNext/>
-              <w:spacing w:before="120" w:after="120"/>
-              <w:rPr>
-                <w:rFonts w:cstheme="minorHAnsi"/>
-                <w:color w:val="404040" w:themeColor="text1" w:themeTint="BF"/>
-              </w:rPr>
-            </w:pPr>
-            <w:sdt>
-              <w:sdtPr>
-                <w:rPr>
-                  <w:rFonts w:cstheme="minorHAnsi"/>
-                  <w:color w:val="000000" w:themeColor="text1"/>
-                </w:rPr>
-                <w:alias w:val="AT1 - Chantier"/>
-                <w:tag w:val="AT1 - Chantier"/>
-                <w:id w:val="366424301"/>
-                <w:placeholder>
-                  <w:docPart w:val="D98C3D32824F471FBB110B1C1DF8177F"/>
-                </w:placeholder>
-                <w:showingPlcHdr/>
-              </w:sdtPr>
-              <w:sdtContent>
-                <w:r>
-                  <w:rPr>
-                    <w:rStyle w:val="Textedelespacerserv"/>
-                    <w:i/>
-                    <w:color w:val="595959" w:themeColor="text1" w:themeTint="A6"/>
-                    <w:highlight w:val="lightGray"/>
-                  </w:rPr>
-                  <w:t>Cliquez ici pour taper du texte.</w:t>
-                </w:r>
-              </w:sdtContent>
-            </w:sdt>
-          </w:p>
-        </w:tc>
-      </w:tr>
-      <w:tr>
-        <w:trPr>
-          <w:trHeight w:val="434"/>
-        </w:trPr>
-        <w:tc>
-          <w:tcPr>
-            <w:tcW w:w="10349" w:type="dxa"/>
-            <w:gridSpan w:val="6"/>
-            <w:tcBorders>
-              <w:left w:val="single" w:sz="8" w:space="0" w:color="BFBFBF" w:themeColor="background1" w:themeShade="BF"/>
-              <w:bottom w:val="single" w:sz="8" w:space="0" w:color="BFBFBF" w:themeColor="background1" w:themeShade="BF"/>
-              <w:right w:val="single" w:sz="8" w:space="0" w:color="BFBFBF" w:themeColor="background1" w:themeShade="BF"/>
-            </w:tcBorders>
-          </w:tcPr>
-          <w:p>
-            <w:pPr>
-              <w:keepNext/>
-              <w:spacing w:before="120" w:after="120"/>
-              <w:rPr>
-                <w:rFonts w:cstheme="minorHAnsi"/>
-                <w:color w:val="000000" w:themeColor="text1"/>
-              </w:rPr>
-            </w:pPr>
-            <w:r>
-              <w:rPr>
-                <w:rFonts w:cstheme="minorHAnsi"/>
-                <w:color w:val="404040" w:themeColor="text1" w:themeTint="BF"/>
-              </w:rPr>
-              <w:t>Période d’exercice</w:t>
-            </w:r>
-            <w:r>
-              <w:rPr>
-                <w:rFonts w:cstheme="minorHAnsi"/>
-                <w:b/>
-                <w:color w:val="404040" w:themeColor="text1" w:themeTint="BF"/>
-              </w:rPr>
-              <w:t xml:space="preserve">  </w:t>
-            </w:r>
-            <w:r>
-              <w:rPr>
-                <w:rFonts w:cstheme="minorHAnsi"/>
-                <w:b/>
-                <w:color w:val="404040" w:themeColor="text1" w:themeTint="BF"/>
-              </w:rPr>
-              <w:tab/>
-            </w:r>
-            <w:r>
-              <w:rPr>
-                <w:rFonts w:ascii="Wingdings 3" w:hAnsi="Wingdings 3" w:cstheme="minorHAnsi"/>
-                <w:noProof/>
-                <w:color w:val="D60093"/>
-                <w:sz w:val="12"/>
-                <w:szCs w:val="12"/>
-                <w:lang w:eastAsia="fr-FR"/>
-              </w:rPr>
-              <w:t></w:t>
-            </w:r>
-            <w:r>
-              <w:rPr>
-                <w:rFonts w:ascii="Wingdings 3" w:hAnsi="Wingdings 3" w:cstheme="minorHAnsi"/>
-                <w:noProof/>
-                <w:color w:val="D60093"/>
-                <w:sz w:val="12"/>
-                <w:szCs w:val="12"/>
-                <w:lang w:eastAsia="fr-FR"/>
-              </w:rPr>
-              <w:t></w:t>
-            </w:r>
-            <w:r>
-              <w:rPr>
-                <w:rFonts w:ascii="Wingdings 3" w:hAnsi="Wingdings 3" w:cstheme="minorHAnsi"/>
-                <w:noProof/>
-                <w:color w:val="D60093"/>
-                <w:sz w:val="12"/>
-                <w:szCs w:val="12"/>
-                <w:lang w:eastAsia="fr-FR"/>
-              </w:rPr>
-              <w:t></w:t>
-            </w:r>
-            <w:r>
-              <w:rPr>
-                <w:rFonts w:ascii="Wingdings 3" w:hAnsi="Wingdings 3" w:cstheme="minorHAnsi"/>
-                <w:noProof/>
-                <w:color w:val="D60093"/>
-                <w:sz w:val="12"/>
-                <w:szCs w:val="12"/>
-                <w:lang w:eastAsia="fr-FR"/>
-              </w:rPr>
-              <w:t></w:t>
-            </w:r>
-            <w:r>
-              <w:rPr>
-                <w:rFonts w:ascii="Wingdings 3" w:hAnsi="Wingdings 3" w:cstheme="minorHAnsi"/>
-                <w:noProof/>
-                <w:color w:val="D60093"/>
-                <w:sz w:val="12"/>
-                <w:szCs w:val="12"/>
-                <w:lang w:eastAsia="fr-FR"/>
-              </w:rPr>
-              <w:t></w:t>
-            </w:r>
-            <w:r>
-              <w:rPr>
-                <w:rFonts w:cstheme="minorHAnsi"/>
-                <w:color w:val="404040" w:themeColor="text1" w:themeTint="BF"/>
-              </w:rPr>
-              <w:t>Du :</w:t>
-            </w:r>
-            <w:r>
-              <w:rPr>
-                <w:rFonts w:cstheme="minorHAnsi"/>
-                <w:color w:val="404040" w:themeColor="text1" w:themeTint="BF"/>
-              </w:rPr>
-              <w:tab/>
-            </w:r>
-            <w:sdt>
-              <w:sdtPr>
-                <w:rPr>
-                  <w:rFonts w:cstheme="minorHAnsi"/>
-                  <w:i/>
-                  <w:color w:val="000000" w:themeColor="text1"/>
-                </w:rPr>
-                <w:alias w:val="Date de début"/>
-                <w:tag w:val="Date de début"/>
-                <w:id w:val="1291785953"/>
-                <w:placeholder>
-                  <w:docPart w:val="4BC88D28004B44A597E210E5BFBD4E82"/>
-                </w:placeholder>
-                <w:showingPlcHdr/>
-                <w:date>
-                  <w:dateFormat w:val="dd/MM/yyyy"/>
-                  <w:lid w:val="fr-FR"/>
-                  <w:storeMappedDataAs w:val="dateTime"/>
-                  <w:calendar w:val="gregorian"/>
-                </w:date>
-              </w:sdtPr>
-              <w:sdtContent>
-                <w:r>
-                  <w:rPr>
-                    <w:rStyle w:val="Textedelespacerserv"/>
-                    <w:i/>
-                    <w:color w:val="595959" w:themeColor="text1" w:themeTint="A6"/>
-                    <w:highlight w:val="lightGray"/>
-                  </w:rPr>
-                  <w:t>Cliquez ici</w:t>
-                </w:r>
-              </w:sdtContent>
-            </w:sdt>
-            <w:r>
-              <w:rPr>
-                <w:rFonts w:cstheme="minorHAnsi"/>
-                <w:b/>
-                <w:color w:val="404040" w:themeColor="text1" w:themeTint="BF"/>
-              </w:rPr>
-              <w:tab/>
-            </w:r>
-            <w:r>
-              <w:rPr>
-                <w:rFonts w:cstheme="minorHAnsi"/>
-                <w:color w:val="404040" w:themeColor="text1" w:themeTint="BF"/>
-              </w:rPr>
-              <w:t>au :</w:t>
-            </w:r>
-            <w:r>
-              <w:rPr>
-                <w:rFonts w:cstheme="minorHAnsi"/>
-                <w:b/>
-                <w:color w:val="404040" w:themeColor="text1" w:themeTint="BF"/>
-              </w:rPr>
-              <w:tab/>
-            </w:r>
-            <w:sdt>
-              <w:sdtPr>
-                <w:rPr>
-                  <w:rFonts w:cstheme="minorHAnsi"/>
-                  <w:i/>
-                  <w:color w:val="000000" w:themeColor="text1"/>
-                </w:rPr>
-                <w:alias w:val="Date de fin"/>
-                <w:tag w:val="Date de fin"/>
-                <w:id w:val="-226765634"/>
-                <w:placeholder>
-                  <w:docPart w:val="640E27F717A24F5C904B6A1A03C15D25"/>
-                </w:placeholder>
-                <w:showingPlcHdr/>
-                <w:date>
-                  <w:dateFormat w:val="dd/MM/yyyy"/>
-                  <w:lid w:val="fr-FR"/>
-                  <w:storeMappedDataAs w:val="dateTime"/>
-                  <w:calendar w:val="gregorian"/>
-                </w:date>
-              </w:sdtPr>
-              <w:sdtContent>
-                <w:r>
-                  <w:rPr>
-                    <w:rStyle w:val="Textedelespacerserv"/>
-                    <w:i/>
-                    <w:color w:val="595959" w:themeColor="text1" w:themeTint="A6"/>
-                    <w:highlight w:val="lightGray"/>
-                  </w:rPr>
-                  <w:t>Cliquez ici</w:t>
+                  <w:t>19/01/2023</w:t>
                 </w:r>
               </w:sdtContent>
             </w:sdt>
@@ -18353,7 +16661,7 @@
       </w:pPr>
     </w:p>
     <w:sectPr>
-      <w:headerReference w:type="default" r:id="rId21"/>
+      <w:headerReference w:type="default" r:id="rId22"/>
       <w:pgSz w:w="11906" w:h="16838" w:code="9"/>
       <w:pgMar w:top="1418" w:right="1134" w:bottom="1418" w:left="1134" w:header="737" w:footer="510" w:gutter="170"/>
       <w:cols w:space="708"/>
@@ -22513,219 +20821,6 @@
     </w:docPart>
     <w:docPart>
       <w:docPartPr>
-        <w:name w:val="5B550EBB694C4AE3ABC390F50F82F742"/>
-        <w:category>
-          <w:name w:val="Général"/>
-          <w:gallery w:val="placeholder"/>
-        </w:category>
-        <w:types>
-          <w:type w:val="bbPlcHdr"/>
-        </w:types>
-        <w:behaviors>
-          <w:behavior w:val="content"/>
-        </w:behaviors>
-        <w:guid w:val="{5369D070-A024-4911-A155-37831C44F0BC}"/>
-      </w:docPartPr>
-      <w:docPartBody>
-        <w:p>
-          <w:pPr>
-            <w:pStyle w:val="5B550EBB694C4AE3ABC390F50F82F742"/>
-          </w:pPr>
-          <w:r>
-            <w:rPr>
-              <w:rStyle w:val="Textedelespacerserv"/>
-            </w:rPr>
-            <w:t>N°</w:t>
-          </w:r>
-        </w:p>
-      </w:docPartBody>
-    </w:docPart>
-    <w:docPart>
-      <w:docPartPr>
-        <w:name w:val="6AFD4083A0CC4942B3C12B46AC421C4F"/>
-        <w:category>
-          <w:name w:val="Général"/>
-          <w:gallery w:val="placeholder"/>
-        </w:category>
-        <w:types>
-          <w:type w:val="bbPlcHdr"/>
-        </w:types>
-        <w:behaviors>
-          <w:behavior w:val="content"/>
-        </w:behaviors>
-        <w:guid w:val="{D7ED9323-BAB1-41A9-90C2-55050B6429C4}"/>
-      </w:docPartPr>
-      <w:docPartBody>
-        <w:p>
-          <w:pPr>
-            <w:pStyle w:val="6AFD4083A0CC4942B3C12B46AC421C4F"/>
-          </w:pPr>
-          <w:r>
-            <w:rPr>
-              <w:rStyle w:val="Textedelespacerserv"/>
-              <w:b/>
-              <w:color w:val="404040" w:themeColor="text1" w:themeTint="BF"/>
-              <w:sz w:val="28"/>
-              <w:szCs w:val="28"/>
-            </w:rPr>
-            <w:t>Cliquez ici pour entrer l’intitulé de l’activité</w:t>
-          </w:r>
-        </w:p>
-      </w:docPartBody>
-    </w:docPart>
-    <w:docPart>
-      <w:docPartPr>
-        <w:name w:val="1CCB688A09F84DECA2C7C1FFDBDF6254"/>
-        <w:category>
-          <w:name w:val="Général"/>
-          <w:gallery w:val="placeholder"/>
-        </w:category>
-        <w:types>
-          <w:type w:val="bbPlcHdr"/>
-        </w:types>
-        <w:behaviors>
-          <w:behavior w:val="content"/>
-        </w:behaviors>
-        <w:guid w:val="{20F1A8DF-A62A-47DD-9DB2-A8FA1C75AC1C}"/>
-      </w:docPartPr>
-      <w:docPartBody>
-        <w:p>
-          <w:pPr>
-            <w:pStyle w:val="1CCB688A09F84DECA2C7C1FFDBDF6254"/>
-          </w:pPr>
-          <w:r>
-            <w:rPr>
-              <w:rStyle w:val="Textedelespacerserv"/>
-              <w:i/>
-              <w:color w:val="000000" w:themeColor="text1"/>
-            </w:rPr>
-            <w:t>Cliquez ici pour entrer l’intitulé de l’exemple</w:t>
-          </w:r>
-        </w:p>
-      </w:docPartBody>
-    </w:docPart>
-    <w:docPart>
-      <w:docPartPr>
-        <w:name w:val="EA5047A25DF2456EAEAED878971736A0"/>
-        <w:category>
-          <w:name w:val="Général"/>
-          <w:gallery w:val="placeholder"/>
-        </w:category>
-        <w:types>
-          <w:type w:val="bbPlcHdr"/>
-        </w:types>
-        <w:behaviors>
-          <w:behavior w:val="content"/>
-        </w:behaviors>
-        <w:guid w:val="{EE7FB645-2337-4838-8CB2-0882694B9B31}"/>
-      </w:docPartPr>
-      <w:docPartBody>
-        <w:p>
-          <w:pPr>
-            <w:pStyle w:val="EA5047A25DF2456EAEAED878971736A0"/>
-          </w:pPr>
-          <w:r>
-            <w:rPr>
-              <w:rStyle w:val="Textedelespacerserv"/>
-              <w:color w:val="000000" w:themeColor="text1"/>
-            </w:rPr>
-            <w:t>Cliquez ici pour taper du texte.</w:t>
-          </w:r>
-        </w:p>
-      </w:docPartBody>
-    </w:docPart>
-    <w:docPart>
-      <w:docPartPr>
-        <w:name w:val="D98C3D32824F471FBB110B1C1DF8177F"/>
-        <w:category>
-          <w:name w:val="Général"/>
-          <w:gallery w:val="placeholder"/>
-        </w:category>
-        <w:types>
-          <w:type w:val="bbPlcHdr"/>
-        </w:types>
-        <w:behaviors>
-          <w:behavior w:val="content"/>
-        </w:behaviors>
-        <w:guid w:val="{63AC27E5-CDE1-4EC8-87D9-62046D18C397}"/>
-      </w:docPartPr>
-      <w:docPartBody>
-        <w:p>
-          <w:pPr>
-            <w:pStyle w:val="D98C3D32824F471FBB110B1C1DF8177F"/>
-          </w:pPr>
-          <w:r>
-            <w:rPr>
-              <w:rStyle w:val="Textedelespacerserv"/>
-              <w:color w:val="000000" w:themeColor="text1"/>
-            </w:rPr>
-            <w:t>Cliquez ici pour taper du texte.</w:t>
-          </w:r>
-        </w:p>
-      </w:docPartBody>
-    </w:docPart>
-    <w:docPart>
-      <w:docPartPr>
-        <w:name w:val="4BC88D28004B44A597E210E5BFBD4E82"/>
-        <w:category>
-          <w:name w:val="Général"/>
-          <w:gallery w:val="placeholder"/>
-        </w:category>
-        <w:types>
-          <w:type w:val="bbPlcHdr"/>
-        </w:types>
-        <w:behaviors>
-          <w:behavior w:val="content"/>
-        </w:behaviors>
-        <w:guid w:val="{73BDD6C5-8529-4265-A19F-3B41E1C03212}"/>
-      </w:docPartPr>
-      <w:docPartBody>
-        <w:p>
-          <w:pPr>
-            <w:pStyle w:val="4BC88D28004B44A597E210E5BFBD4E82"/>
-          </w:pPr>
-          <w:r>
-            <w:rPr>
-              <w:rStyle w:val="Textedelespacerserv"/>
-              <w:color w:val="000000" w:themeColor="text1"/>
-            </w:rPr>
-            <w:t>Cliquez ici</w:t>
-          </w:r>
-        </w:p>
-      </w:docPartBody>
-    </w:docPart>
-    <w:docPart>
-      <w:docPartPr>
-        <w:name w:val="640E27F717A24F5C904B6A1A03C15D25"/>
-        <w:category>
-          <w:name w:val="Général"/>
-          <w:gallery w:val="placeholder"/>
-        </w:category>
-        <w:types>
-          <w:type w:val="bbPlcHdr"/>
-        </w:types>
-        <w:behaviors>
-          <w:behavior w:val="content"/>
-        </w:behaviors>
-        <w:guid w:val="{F437B828-AF0D-4A48-B6AE-26ECCED4161C}"/>
-      </w:docPartPr>
-      <w:docPartBody>
-        <w:p>
-          <w:pPr>
-            <w:pStyle w:val="640E27F717A24F5C904B6A1A03C15D25"/>
-          </w:pPr>
-          <w:r>
-            <w:rPr>
-              <w:rStyle w:val="Textedelespacerserv"/>
-              <w:color w:val="000000" w:themeColor="text1"/>
-            </w:rPr>
-            <w:t>Cliquez ici</w:t>
-          </w:r>
-        </w:p>
-      </w:docPartBody>
-    </w:docPart>
-    <w:docPart>
-      <w:docPartPr>
         <w:name w:val="0B7255EA337D46998F2D5DAFA206331F"/>
         <w:category>
           <w:name w:val="Général"/>
@@ -23058,6 +21153,7 @@
     <w:rsid w:val="004C2C62"/>
     <w:rsid w:val="0053161D"/>
     <w:rsid w:val="00563758"/>
+    <w:rsid w:val="005F1B7A"/>
     <w:rsid w:val="006941BD"/>
     <w:rsid w:val="00700794"/>
     <w:rsid w:val="0073464D"/>
@@ -23065,6 +21161,7 @@
     <w:rsid w:val="007D652C"/>
     <w:rsid w:val="008932CD"/>
     <w:rsid w:val="008F129B"/>
+    <w:rsid w:val="00973F83"/>
     <w:rsid w:val="0098074E"/>
     <w:rsid w:val="009B10D1"/>
     <w:rsid w:val="009E1855"/>

</xml_diff>